<commit_message>
OOP HW4: Modified the code and the evaluation document.
</commit_message>
<xml_diff>
--- a/CS-635 Advanced Object-Oriented Design and Programming/Assignment 4/Evaluation Assignment 4.docx
+++ b/CS-635 Advanced Object-Oriented Design and Programming/Assignment 4/Evaluation Assignment 4.docx
@@ -182,6 +182,15 @@
                 <w:szCs w:val="24"/>
               </w:rPr>
             </w:pPr>
+            <w:r>
+              <w:rPr>
+                <w:rFonts w:ascii="Times New Roman" w:eastAsia="Times New Roman" w:hAnsi="Times New Roman" w:cs="Times New Roman"/>
+                <w:color w:val="000000"/>
+                <w:sz w:val="24"/>
+                <w:szCs w:val="24"/>
+              </w:rPr>
+              <w:t>comment</w:t>
+            </w:r>
           </w:p>
         </w:tc>
         <w:tc>
@@ -202,25 +211,23 @@
                 <w:szCs w:val="24"/>
               </w:rPr>
             </w:pPr>
-            <w:proofErr w:type="gramStart"/>
-            <w:r>
-              <w:rPr>
-                <w:rFonts w:ascii="Times New Roman" w:eastAsia="Times New Roman" w:hAnsi="Times New Roman" w:cs="Times New Roman"/>
-                <w:color w:val="000000"/>
-                <w:sz w:val="24"/>
-                <w:szCs w:val="24"/>
-              </w:rPr>
-              <w:t>size(</w:t>
-            </w:r>
-            <w:proofErr w:type="gramEnd"/>
-            <w:r>
-              <w:rPr>
-                <w:rFonts w:ascii="Times New Roman" w:eastAsia="Times New Roman" w:hAnsi="Times New Roman" w:cs="Times New Roman"/>
-                <w:color w:val="000000"/>
-                <w:sz w:val="24"/>
-                <w:szCs w:val="24"/>
-              </w:rPr>
-              <w:t>Bytes)</w:t>
+            <w:r>
+              <w:rPr>
+                <w:rFonts w:ascii="Times New Roman" w:eastAsia="Times New Roman" w:hAnsi="Times New Roman" w:cs="Times New Roman"/>
+                <w:color w:val="000000"/>
+                <w:sz w:val="24"/>
+                <w:szCs w:val="24"/>
+              </w:rPr>
+              <w:t>S</w:t>
+            </w:r>
+            <w:r>
+              <w:rPr>
+                <w:rFonts w:ascii="Times New Roman" w:eastAsia="Times New Roman" w:hAnsi="Times New Roman" w:cs="Times New Roman"/>
+                <w:color w:val="000000"/>
+                <w:sz w:val="24"/>
+                <w:szCs w:val="24"/>
+              </w:rPr>
+              <w:t>ize(Bytes)</w:t>
             </w:r>
           </w:p>
         </w:tc>
@@ -247,7 +254,6 @@
                 <w:szCs w:val="24"/>
               </w:rPr>
             </w:pPr>
-            <w:proofErr w:type="spellStart"/>
             <w:r>
               <w:rPr>
                 <w:rFonts w:ascii="Times New Roman" w:eastAsia="Times New Roman" w:hAnsi="Times New Roman" w:cs="Times New Roman"/>
@@ -257,7 +263,6 @@
               </w:rPr>
               <w:t>unicode</w:t>
             </w:r>
-            <w:proofErr w:type="spellEnd"/>
           </w:p>
         </w:tc>
         <w:tc>
@@ -444,37 +449,30 @@
           <w:p>
             <w:pPr>
               <w:spacing w:after="0" w:line="240" w:lineRule="auto"/>
-              <w:jc w:val="right"/>
-              <w:rPr>
-                <w:rFonts w:ascii="Times New Roman" w:eastAsia="Times New Roman" w:hAnsi="Times New Roman" w:cs="Times New Roman"/>
-                <w:color w:val="000000"/>
-                <w:sz w:val="24"/>
-                <w:szCs w:val="24"/>
-              </w:rPr>
-            </w:pPr>
-            <w:r>
-              <w:rPr>
-                <w:rFonts w:ascii="Times New Roman" w:eastAsia="Times New Roman" w:hAnsi="Times New Roman" w:cs="Times New Roman"/>
-                <w:color w:val="000000"/>
-                <w:sz w:val="24"/>
-                <w:szCs w:val="24"/>
-              </w:rPr>
-              <w:t>8</w:t>
-            </w:r>
+              <w:rPr>
+                <w:rFonts w:ascii="Times New Roman" w:eastAsia="Times New Roman" w:hAnsi="Times New Roman" w:cs="Times New Roman"/>
+                <w:color w:val="000000"/>
+                <w:sz w:val="24"/>
+                <w:szCs w:val="24"/>
+              </w:rPr>
+            </w:pPr>
           </w:p>
         </w:tc>
       </w:tr>
     </w:tbl>
     <w:p>
       <w:pPr>
-        <w:spacing w:after="0"/>
+        <w:spacing w:after="0" w:line="240" w:lineRule="auto"/>
+        <w:rPr>
+          <w:sz w:val="18"/>
+          <w:szCs w:val="18"/>
+        </w:rPr>
       </w:pPr>
     </w:p>
     <w:p>
       <w:pPr>
         <w:spacing w:after="0"/>
       </w:pPr>
-      <w:proofErr w:type="spellStart"/>
       <w:r>
         <w:rPr>
           <w:rFonts w:ascii="Times New Roman" w:eastAsia="Times New Roman" w:hAnsi="Times New Roman" w:cs="Times New Roman"/>
@@ -487,7 +485,6 @@
         </w:rPr>
         <w:t>CharacterFactory</w:t>
       </w:r>
-      <w:proofErr w:type="spellEnd"/>
       <w:r>
         <w:rPr>
           <w:rFonts w:ascii="Times New Roman" w:eastAsia="Times New Roman" w:hAnsi="Times New Roman" w:cs="Times New Roman"/>
@@ -710,7 +707,6 @@
                 <w:szCs w:val="24"/>
               </w:rPr>
             </w:pPr>
-            <w:proofErr w:type="spellStart"/>
             <w:r>
               <w:rPr>
                 <w:rFonts w:ascii="Times New Roman" w:eastAsia="Times New Roman" w:hAnsi="Times New Roman" w:cs="Times New Roman"/>
@@ -720,7 +716,6 @@
               </w:rPr>
               <w:t>characterMap</w:t>
             </w:r>
-            <w:proofErr w:type="spellEnd"/>
           </w:p>
         </w:tc>
         <w:tc>
@@ -741,36 +736,32 @@
                 <w:szCs w:val="24"/>
               </w:rPr>
             </w:pPr>
-            <w:proofErr w:type="gramStart"/>
-            <w:r>
-              <w:rPr>
-                <w:rFonts w:ascii="Times New Roman" w:eastAsia="Times New Roman" w:hAnsi="Times New Roman" w:cs="Times New Roman"/>
-                <w:color w:val="000000"/>
-                <w:sz w:val="24"/>
-                <w:szCs w:val="24"/>
-              </w:rPr>
-              <w:t>HashMap&lt;</w:t>
-            </w:r>
-            <w:proofErr w:type="spellStart"/>
-            <w:r>
-              <w:rPr>
-                <w:rFonts w:ascii="Times New Roman" w:eastAsia="Times New Roman" w:hAnsi="Times New Roman" w:cs="Times New Roman"/>
-                <w:color w:val="000000"/>
-                <w:sz w:val="24"/>
-                <w:szCs w:val="24"/>
-              </w:rPr>
-              <w:t>java.lang.Character</w:t>
-            </w:r>
-            <w:proofErr w:type="spellEnd"/>
-            <w:proofErr w:type="gramEnd"/>
-            <w:r>
-              <w:rPr>
-                <w:rFonts w:ascii="Times New Roman" w:eastAsia="Times New Roman" w:hAnsi="Times New Roman" w:cs="Times New Roman"/>
-                <w:color w:val="000000"/>
-                <w:sz w:val="24"/>
-                <w:szCs w:val="24"/>
-              </w:rPr>
-              <w:t>, Character&gt;</w:t>
+            <w:r>
+              <w:rPr>
+                <w:rFonts w:ascii="Times New Roman" w:eastAsia="Times New Roman" w:hAnsi="Times New Roman" w:cs="Times New Roman"/>
+                <w:color w:val="000000"/>
+                <w:sz w:val="24"/>
+                <w:szCs w:val="24"/>
+              </w:rPr>
+              <w:t>HashMap</w:t>
+            </w:r>
+            <w:r>
+              <w:rPr>
+                <w:rFonts w:ascii="Times New Roman" w:eastAsia="Times New Roman" w:hAnsi="Times New Roman" w:cs="Times New Roman"/>
+                <w:color w:val="000000"/>
+                <w:sz w:val="24"/>
+                <w:szCs w:val="24"/>
+              </w:rPr>
+              <w:t xml:space="preserve"> </w:t>
+            </w:r>
+            <w:r>
+              <w:rPr>
+                <w:rFonts w:ascii="Times New Roman" w:eastAsia="Times New Roman" w:hAnsi="Times New Roman" w:cs="Times New Roman"/>
+                <w:color w:val="000000"/>
+                <w:sz w:val="24"/>
+                <w:szCs w:val="24"/>
+              </w:rPr>
+              <w:t>&lt;java.lang.Character, Character&gt;</w:t>
             </w:r>
           </w:p>
         </w:tc>
@@ -792,25 +783,14 @@
                 <w:szCs w:val="24"/>
               </w:rPr>
             </w:pPr>
-            <w:proofErr w:type="spellStart"/>
-            <w:r>
-              <w:rPr>
-                <w:rFonts w:ascii="Times New Roman" w:eastAsia="Times New Roman" w:hAnsi="Times New Roman" w:cs="Times New Roman"/>
-                <w:color w:val="000000"/>
-                <w:sz w:val="24"/>
-                <w:szCs w:val="24"/>
-              </w:rPr>
-              <w:t>Map+Nodes+Node</w:t>
-            </w:r>
-            <w:proofErr w:type="spellEnd"/>
-            <w:r>
-              <w:rPr>
-                <w:rFonts w:ascii="Times New Roman" w:eastAsia="Times New Roman" w:hAnsi="Times New Roman" w:cs="Times New Roman"/>
-                <w:color w:val="000000"/>
-                <w:sz w:val="24"/>
-                <w:szCs w:val="24"/>
-              </w:rPr>
-              <w:t xml:space="preserve"> reference</w:t>
+            <w:r>
+              <w:rPr>
+                <w:rFonts w:ascii="Times New Roman" w:eastAsia="Times New Roman" w:hAnsi="Times New Roman" w:cs="Times New Roman"/>
+                <w:color w:val="000000"/>
+                <w:sz w:val="24"/>
+                <w:szCs w:val="24"/>
+              </w:rPr>
+              <w:t>Map+Nodes+Node reference</w:t>
             </w:r>
           </w:p>
         </w:tc>
@@ -839,27 +819,7 @@
                 <w:sz w:val="24"/>
                 <w:szCs w:val="24"/>
               </w:rPr>
-              <w:t>48+(32+18+6</w:t>
-            </w:r>
-            <w:proofErr w:type="gramStart"/>
-            <w:r>
-              <w:rPr>
-                <w:rFonts w:ascii="Times New Roman" w:eastAsia="Times New Roman" w:hAnsi="Times New Roman" w:cs="Times New Roman"/>
-                <w:color w:val="000000"/>
-                <w:sz w:val="24"/>
-                <w:szCs w:val="24"/>
-              </w:rPr>
-              <w:t>padding)*</w:t>
-            </w:r>
-            <w:proofErr w:type="gramEnd"/>
-            <w:r>
-              <w:rPr>
-                <w:rFonts w:ascii="Times New Roman" w:eastAsia="Times New Roman" w:hAnsi="Times New Roman" w:cs="Times New Roman"/>
-                <w:color w:val="000000"/>
-                <w:sz w:val="24"/>
-                <w:szCs w:val="24"/>
-              </w:rPr>
-              <w:t>N+4*N</w:t>
+              <w:t>48+(32+18+6padding)*N+4*N</w:t>
             </w:r>
           </w:p>
         </w:tc>
@@ -917,7 +877,6 @@
               </w:rPr>
               <w:t xml:space="preserve"> </w:t>
             </w:r>
-            <w:proofErr w:type="gramStart"/>
             <w:r>
               <w:rPr>
                 <w:rFonts w:ascii="Times New Roman" w:eastAsia="Times New Roman" w:hAnsi="Times New Roman" w:cs="Times New Roman"/>
@@ -934,17 +893,7 @@
                 <w:sz w:val="24"/>
                 <w:szCs w:val="24"/>
               </w:rPr>
-              <w:t>(</w:t>
-            </w:r>
-            <w:proofErr w:type="gramEnd"/>
-            <w:r>
-              <w:rPr>
-                <w:rFonts w:ascii="Times New Roman" w:eastAsia="Times New Roman" w:hAnsi="Times New Roman" w:cs="Times New Roman"/>
-                <w:color w:val="000000"/>
-                <w:sz w:val="24"/>
-                <w:szCs w:val="24"/>
-              </w:rPr>
-              <w:t>Java)</w:t>
+              <w:t>(Java)</w:t>
             </w:r>
           </w:p>
         </w:tc>
@@ -1246,7 +1195,7 @@
     </w:tbl>
     <w:p>
       <w:pPr>
-        <w:spacing w:after="0"/>
+        <w:spacing w:after="0" w:line="240" w:lineRule="auto"/>
         <w:rPr>
           <w:rFonts w:ascii="Times New Roman" w:eastAsia="Times New Roman" w:hAnsi="Times New Roman" w:cs="Times New Roman"/>
           <w:b/>
@@ -1283,18 +1232,7 @@
           <w:sz w:val="24"/>
           <w:szCs w:val="24"/>
         </w:rPr>
-        <w:t xml:space="preserve"> </w:t>
-      </w:r>
-      <w:r>
-        <w:rPr>
-          <w:rFonts w:ascii="Times New Roman" w:eastAsia="Times New Roman" w:hAnsi="Times New Roman" w:cs="Times New Roman"/>
-          <w:b/>
-          <w:bCs/>
-          <w:color w:val="000000"/>
-          <w:sz w:val="24"/>
-          <w:szCs w:val="24"/>
-        </w:rPr>
-        <w:t xml:space="preserve">class, </w:t>
+        <w:t xml:space="preserve"> class, </w:t>
       </w:r>
       <w:r>
         <w:rPr>
@@ -1719,7 +1657,6 @@
                 <w:szCs w:val="24"/>
               </w:rPr>
             </w:pPr>
-            <w:proofErr w:type="spellStart"/>
             <w:r>
               <w:rPr>
                 <w:rFonts w:ascii="Calibri" w:hAnsi="Calibri"/>
@@ -1727,7 +1664,6 @@
               </w:rPr>
               <w:t>Enum</w:t>
             </w:r>
-            <w:proofErr w:type="spellEnd"/>
           </w:p>
         </w:tc>
         <w:tc>
@@ -1897,14 +1833,13 @@
     </w:tbl>
     <w:p>
       <w:pPr>
-        <w:spacing w:after="0"/>
+        <w:spacing w:after="0" w:line="240" w:lineRule="auto"/>
       </w:pPr>
     </w:p>
     <w:p>
       <w:pPr>
         <w:spacing w:after="0"/>
       </w:pPr>
-      <w:proofErr w:type="spellStart"/>
       <w:r>
         <w:rPr>
           <w:rFonts w:ascii="Times New Roman" w:eastAsia="Times New Roman" w:hAnsi="Times New Roman" w:cs="Times New Roman"/>
@@ -1926,19 +1861,7 @@
           <w:sz w:val="24"/>
           <w:szCs w:val="24"/>
         </w:rPr>
-        <w:t>class</w:t>
-      </w:r>
-      <w:proofErr w:type="spellEnd"/>
-      <w:r>
-        <w:rPr>
-          <w:rFonts w:ascii="Times New Roman" w:eastAsia="Times New Roman" w:hAnsi="Times New Roman" w:cs="Times New Roman"/>
-          <w:b/>
-          <w:bCs/>
-          <w:color w:val="000000"/>
-          <w:sz w:val="24"/>
-          <w:szCs w:val="24"/>
-        </w:rPr>
-        <w:t xml:space="preserve">, </w:t>
+        <w:t xml:space="preserve">class, </w:t>
       </w:r>
       <w:r>
         <w:rPr>
@@ -2363,7 +2286,6 @@
                 <w:szCs w:val="24"/>
               </w:rPr>
             </w:pPr>
-            <w:proofErr w:type="spellStart"/>
             <w:r>
               <w:rPr>
                 <w:rFonts w:ascii="Calibri" w:hAnsi="Calibri"/>
@@ -2371,7 +2293,6 @@
               </w:rPr>
               <w:t>Enum</w:t>
             </w:r>
-            <w:proofErr w:type="spellEnd"/>
           </w:p>
         </w:tc>
         <w:tc>
@@ -2534,14 +2455,13 @@
     </w:tbl>
     <w:p>
       <w:pPr>
-        <w:spacing w:after="0"/>
+        <w:spacing w:after="0" w:line="240" w:lineRule="auto"/>
       </w:pPr>
     </w:p>
     <w:p>
       <w:pPr>
         <w:spacing w:after="0"/>
       </w:pPr>
-      <w:proofErr w:type="spellStart"/>
       <w:r>
         <w:rPr>
           <w:rFonts w:ascii="Times New Roman" w:eastAsia="Times New Roman" w:hAnsi="Times New Roman" w:cs="Times New Roman"/>
@@ -2554,7 +2474,6 @@
         </w:rPr>
         <w:t>FontFactory</w:t>
       </w:r>
-      <w:proofErr w:type="spellEnd"/>
       <w:r>
         <w:rPr>
           <w:rFonts w:ascii="Times New Roman" w:eastAsia="Times New Roman" w:hAnsi="Times New Roman" w:cs="Times New Roman"/>
@@ -2765,7 +2684,6 @@
                 <w:szCs w:val="24"/>
               </w:rPr>
             </w:pPr>
-            <w:proofErr w:type="spellStart"/>
             <w:r>
               <w:rPr>
                 <w:rFonts w:ascii="Calibri" w:hAnsi="Calibri"/>
@@ -2773,7 +2691,6 @@
               </w:rPr>
               <w:t>fontMap</w:t>
             </w:r>
-            <w:proofErr w:type="spellEnd"/>
           </w:p>
         </w:tc>
         <w:tc>
@@ -2799,102 +2716,61 @@
                 <w:rFonts w:ascii="Calibri" w:hAnsi="Calibri"/>
                 <w:color w:val="000000"/>
               </w:rPr>
-              <w:t>HashMap&lt;</w:t>
-            </w:r>
-            <w:proofErr w:type="spellStart"/>
+              <w:t>HashMap&lt;FontKey, Font&gt;</w:t>
+            </w:r>
+          </w:p>
+        </w:tc>
+        <w:tc>
+          <w:tcPr>
+            <w:tcW w:w="2357" w:type="dxa"/>
+            <w:shd w:val="clear" w:color="auto" w:fill="auto"/>
+            <w:noWrap/>
+            <w:vAlign w:val="bottom"/>
+            <w:hideMark/>
+          </w:tcPr>
+          <w:p>
+            <w:pPr>
+              <w:spacing w:after="0" w:line="240" w:lineRule="auto"/>
+              <w:rPr>
+                <w:rFonts w:ascii="Times New Roman" w:eastAsia="Times New Roman" w:hAnsi="Times New Roman" w:cs="Times New Roman"/>
+                <w:color w:val="000000"/>
+                <w:sz w:val="24"/>
+                <w:szCs w:val="24"/>
+              </w:rPr>
+            </w:pPr>
             <w:r>
               <w:rPr>
                 <w:rFonts w:ascii="Calibri" w:hAnsi="Calibri"/>
                 <w:color w:val="000000"/>
               </w:rPr>
-              <w:t>FontKey</w:t>
-            </w:r>
-            <w:proofErr w:type="spellEnd"/>
+              <w:t>Map+Nodes+Node reference</w:t>
+            </w:r>
+          </w:p>
+        </w:tc>
+        <w:tc>
+          <w:tcPr>
+            <w:tcW w:w="3238" w:type="dxa"/>
+            <w:shd w:val="clear" w:color="auto" w:fill="auto"/>
+            <w:noWrap/>
+            <w:vAlign w:val="bottom"/>
+            <w:hideMark/>
+          </w:tcPr>
+          <w:p>
+            <w:pPr>
+              <w:spacing w:after="0" w:line="240" w:lineRule="auto"/>
+              <w:rPr>
+                <w:rFonts w:ascii="Times New Roman" w:eastAsia="Times New Roman" w:hAnsi="Times New Roman" w:cs="Times New Roman"/>
+                <w:color w:val="000000"/>
+                <w:sz w:val="24"/>
+                <w:szCs w:val="24"/>
+              </w:rPr>
+            </w:pPr>
             <w:r>
               <w:rPr>
                 <w:rFonts w:ascii="Calibri" w:hAnsi="Calibri"/>
                 <w:color w:val="000000"/>
               </w:rPr>
-              <w:t>, Font&gt;</w:t>
-            </w:r>
-          </w:p>
-        </w:tc>
-        <w:tc>
-          <w:tcPr>
-            <w:tcW w:w="2357" w:type="dxa"/>
-            <w:shd w:val="clear" w:color="auto" w:fill="auto"/>
-            <w:noWrap/>
-            <w:vAlign w:val="bottom"/>
-            <w:hideMark/>
-          </w:tcPr>
-          <w:p>
-            <w:pPr>
-              <w:spacing w:after="0" w:line="240" w:lineRule="auto"/>
-              <w:rPr>
-                <w:rFonts w:ascii="Times New Roman" w:eastAsia="Times New Roman" w:hAnsi="Times New Roman" w:cs="Times New Roman"/>
-                <w:color w:val="000000"/>
-                <w:sz w:val="24"/>
-                <w:szCs w:val="24"/>
-              </w:rPr>
-            </w:pPr>
-            <w:proofErr w:type="spellStart"/>
-            <w:r>
-              <w:rPr>
-                <w:rFonts w:ascii="Calibri" w:hAnsi="Calibri"/>
-                <w:color w:val="000000"/>
-              </w:rPr>
-              <w:t>Map+Nodes+Node</w:t>
-            </w:r>
-            <w:proofErr w:type="spellEnd"/>
-            <w:r>
-              <w:rPr>
-                <w:rFonts w:ascii="Calibri" w:hAnsi="Calibri"/>
-                <w:color w:val="000000"/>
-              </w:rPr>
-              <w:t xml:space="preserve"> reference</w:t>
-            </w:r>
-          </w:p>
-        </w:tc>
-        <w:tc>
-          <w:tcPr>
-            <w:tcW w:w="3238" w:type="dxa"/>
-            <w:shd w:val="clear" w:color="auto" w:fill="auto"/>
-            <w:noWrap/>
-            <w:vAlign w:val="bottom"/>
-            <w:hideMark/>
-          </w:tcPr>
-          <w:p>
-            <w:pPr>
-              <w:spacing w:after="0" w:line="240" w:lineRule="auto"/>
-              <w:rPr>
-                <w:rFonts w:ascii="Times New Roman" w:eastAsia="Times New Roman" w:hAnsi="Times New Roman" w:cs="Times New Roman"/>
-                <w:color w:val="000000"/>
-                <w:sz w:val="24"/>
-                <w:szCs w:val="24"/>
-              </w:rPr>
-            </w:pPr>
-            <w:r>
-              <w:rPr>
-                <w:rFonts w:ascii="Calibri" w:hAnsi="Calibri"/>
-                <w:color w:val="000000"/>
-              </w:rPr>
-              <w:t>48+(32+ (20+(56*Name) + 20+(56*Name</w:t>
-            </w:r>
-            <w:proofErr w:type="gramStart"/>
-            <w:r>
-              <w:rPr>
-                <w:rFonts w:ascii="Calibri" w:hAnsi="Calibri"/>
-                <w:color w:val="000000"/>
-              </w:rPr>
-              <w:t>))  )</w:t>
-            </w:r>
-            <w:proofErr w:type="gramEnd"/>
-            <w:r>
-              <w:rPr>
-                <w:rFonts w:ascii="Calibri" w:hAnsi="Calibri"/>
-                <w:color w:val="000000"/>
-              </w:rPr>
-              <w:t>*N+4*N</w:t>
+              <w:t>48+(32+ (20+(56*Name) + 20+(56*Name))  )*N+4*N</w:t>
             </w:r>
           </w:p>
         </w:tc>
@@ -2950,17 +2826,8 @@
                 <w:rFonts w:ascii="Calibri" w:hAnsi="Calibri"/>
                 <w:color w:val="000000"/>
               </w:rPr>
-              <w:t xml:space="preserve"> </w:t>
-            </w:r>
-            <w:proofErr w:type="spellStart"/>
-            <w:r>
-              <w:rPr>
-                <w:rFonts w:ascii="Calibri" w:hAnsi="Calibri"/>
-                <w:color w:val="000000"/>
-              </w:rPr>
-              <w:t>FontKey</w:t>
-            </w:r>
-            <w:proofErr w:type="spellEnd"/>
+              <w:t xml:space="preserve"> FontKey</w:t>
+            </w:r>
           </w:p>
         </w:tc>
         <w:tc>
@@ -3061,14 +2928,7 @@
                 <w:rFonts w:ascii="Calibri" w:hAnsi="Calibri"/>
                 <w:color w:val="000000"/>
               </w:rPr>
-              <w:t xml:space="preserve"> </w:t>
-            </w:r>
-            <w:r>
-              <w:rPr>
-                <w:rFonts w:ascii="Calibri" w:hAnsi="Calibri"/>
-                <w:color w:val="000000"/>
-              </w:rPr>
-              <w:t>Font</w:t>
+              <w:t xml:space="preserve"> Font</w:t>
             </w:r>
           </w:p>
         </w:tc>
@@ -3231,14 +3091,13 @@
     </w:tbl>
     <w:p>
       <w:pPr>
-        <w:spacing w:after="0"/>
+        <w:spacing w:after="0" w:line="240" w:lineRule="auto"/>
       </w:pPr>
     </w:p>
     <w:p>
       <w:pPr>
         <w:spacing w:after="0"/>
       </w:pPr>
-      <w:proofErr w:type="spellStart"/>
       <w:r>
         <w:rPr>
           <w:rFonts w:ascii="Times New Roman" w:eastAsia="Times New Roman" w:hAnsi="Times New Roman" w:cs="Times New Roman"/>
@@ -3251,7 +3110,6 @@
         </w:rPr>
         <w:t>RunArray</w:t>
       </w:r>
-      <w:proofErr w:type="spellEnd"/>
       <w:r>
         <w:rPr>
           <w:rFonts w:ascii="Times New Roman" w:eastAsia="Times New Roman" w:hAnsi="Times New Roman" w:cs="Times New Roman"/>
@@ -3303,8 +3161,8 @@
       <w:tblGrid>
         <w:gridCol w:w="1488"/>
         <w:gridCol w:w="2348"/>
-        <w:gridCol w:w="3724"/>
-        <w:gridCol w:w="3199"/>
+        <w:gridCol w:w="3359"/>
+        <w:gridCol w:w="3564"/>
       </w:tblGrid>
       <w:tr>
         <w:trPr>
@@ -3328,7 +3186,6 @@
                 <w:szCs w:val="24"/>
               </w:rPr>
             </w:pPr>
-            <w:bookmarkStart w:id="0" w:name="_GoBack" w:colFirst="2" w:colLast="2"/>
             <w:r>
               <w:rPr>
                 <w:rFonts w:ascii="Calibri" w:hAnsi="Calibri"/>
@@ -3367,7 +3224,7 @@
         </w:tc>
         <w:tc>
           <w:tcPr>
-            <w:tcW w:w="3724" w:type="dxa"/>
+            <w:tcW w:w="3359" w:type="dxa"/>
             <w:shd w:val="clear" w:color="auto" w:fill="auto"/>
             <w:noWrap/>
             <w:vAlign w:val="bottom"/>
@@ -3396,7 +3253,7 @@
         </w:tc>
         <w:tc>
           <w:tcPr>
-            <w:tcW w:w="3199" w:type="dxa"/>
+            <w:tcW w:w="3564" w:type="dxa"/>
             <w:shd w:val="clear" w:color="auto" w:fill="auto"/>
             <w:noWrap/>
             <w:vAlign w:val="bottom"/>
@@ -3438,195 +3295,6 @@
                 <w:szCs w:val="24"/>
               </w:rPr>
               <w:t>(Bytes)</w:t>
-            </w:r>
-          </w:p>
-        </w:tc>
-      </w:tr>
-      <w:bookmarkEnd w:id="0"/>
-      <w:tr>
-        <w:trPr>
-          <w:trHeight w:val="228"/>
-        </w:trPr>
-        <w:tc>
-          <w:tcPr>
-            <w:tcW w:w="1488" w:type="dxa"/>
-            <w:shd w:val="clear" w:color="auto" w:fill="auto"/>
-            <w:noWrap/>
-            <w:vAlign w:val="bottom"/>
-            <w:hideMark/>
-          </w:tcPr>
-          <w:p>
-            <w:pPr>
-              <w:spacing w:after="0" w:line="240" w:lineRule="auto"/>
-              <w:rPr>
-                <w:rFonts w:ascii="Times New Roman" w:eastAsia="Times New Roman" w:hAnsi="Times New Roman" w:cs="Times New Roman"/>
-                <w:color w:val="000000"/>
-                <w:sz w:val="24"/>
-                <w:szCs w:val="24"/>
-              </w:rPr>
-            </w:pPr>
-            <w:proofErr w:type="spellStart"/>
-            <w:r>
-              <w:rPr>
-                <w:rFonts w:ascii="Calibri" w:hAnsi="Calibri" w:cs="Calibri"/>
-                <w:color w:val="000000"/>
-              </w:rPr>
-              <w:t>indexList</w:t>
-            </w:r>
-            <w:proofErr w:type="spellEnd"/>
-          </w:p>
-        </w:tc>
-        <w:tc>
-          <w:tcPr>
-            <w:tcW w:w="2348" w:type="dxa"/>
-            <w:shd w:val="clear" w:color="auto" w:fill="auto"/>
-            <w:noWrap/>
-            <w:vAlign w:val="bottom"/>
-            <w:hideMark/>
-          </w:tcPr>
-          <w:p>
-            <w:pPr>
-              <w:spacing w:after="0" w:line="240" w:lineRule="auto"/>
-              <w:rPr>
-                <w:rFonts w:ascii="Times New Roman" w:eastAsia="Times New Roman" w:hAnsi="Times New Roman" w:cs="Times New Roman"/>
-                <w:color w:val="000000"/>
-                <w:sz w:val="24"/>
-                <w:szCs w:val="24"/>
-              </w:rPr>
-            </w:pPr>
-            <w:proofErr w:type="spellStart"/>
-            <w:r>
-              <w:rPr>
-                <w:rFonts w:ascii="Calibri" w:hAnsi="Calibri" w:cs="Calibri"/>
-                <w:color w:val="000000"/>
-              </w:rPr>
-              <w:t>ArrayList</w:t>
-            </w:r>
-            <w:proofErr w:type="spellEnd"/>
-            <w:r>
-              <w:rPr>
-                <w:rFonts w:ascii="Calibri" w:hAnsi="Calibri" w:cs="Calibri"/>
-                <w:color w:val="000000"/>
-              </w:rPr>
-              <w:t xml:space="preserve"> </w:t>
-            </w:r>
-            <w:r>
-              <w:rPr>
-                <w:rFonts w:ascii="Calibri" w:hAnsi="Calibri" w:cs="Calibri"/>
-                <w:color w:val="000000"/>
-              </w:rPr>
-              <w:t>&lt;</w:t>
-            </w:r>
-            <w:proofErr w:type="gramStart"/>
-            <w:r>
-              <w:rPr>
-                <w:rFonts w:ascii="Calibri" w:hAnsi="Calibri" w:cs="Calibri"/>
-                <w:color w:val="000000"/>
-              </w:rPr>
-              <w:t>int[</w:t>
-            </w:r>
-            <w:proofErr w:type="gramEnd"/>
-            <w:r>
-              <w:rPr>
-                <w:rFonts w:ascii="Calibri" w:hAnsi="Calibri" w:cs="Calibri"/>
-                <w:color w:val="000000"/>
-              </w:rPr>
-              <w:t>2]&gt;</w:t>
-            </w:r>
-          </w:p>
-        </w:tc>
-        <w:tc>
-          <w:tcPr>
-            <w:tcW w:w="3724" w:type="dxa"/>
-            <w:shd w:val="clear" w:color="auto" w:fill="auto"/>
-            <w:noWrap/>
-            <w:vAlign w:val="bottom"/>
-            <w:hideMark/>
-          </w:tcPr>
-          <w:p>
-            <w:pPr>
-              <w:spacing w:after="0" w:line="240" w:lineRule="auto"/>
-              <w:rPr>
-                <w:rFonts w:ascii="Times New Roman" w:eastAsia="Times New Roman" w:hAnsi="Times New Roman" w:cs="Times New Roman"/>
-                <w:color w:val="000000"/>
-                <w:sz w:val="24"/>
-                <w:szCs w:val="24"/>
-              </w:rPr>
-            </w:pPr>
-            <w:proofErr w:type="spellStart"/>
-            <w:r>
-              <w:rPr>
-                <w:rFonts w:ascii="Calibri" w:hAnsi="Calibri" w:cs="Calibri"/>
-                <w:color w:val="000000"/>
-              </w:rPr>
-              <w:t>ArrayList</w:t>
-            </w:r>
-            <w:proofErr w:type="spellEnd"/>
-            <w:r>
-              <w:rPr>
-                <w:rFonts w:ascii="Calibri" w:hAnsi="Calibri" w:cs="Calibri"/>
-                <w:color w:val="000000"/>
-              </w:rPr>
-              <w:t xml:space="preserve">+ </w:t>
-            </w:r>
-            <w:proofErr w:type="spellStart"/>
-            <w:r>
-              <w:rPr>
-                <w:rFonts w:ascii="Calibri" w:hAnsi="Calibri" w:cs="Calibri"/>
-                <w:color w:val="000000"/>
-              </w:rPr>
-              <w:t>Header+reference+data</w:t>
-            </w:r>
-            <w:proofErr w:type="spellEnd"/>
-            <w:r>
-              <w:rPr>
-                <w:rFonts w:ascii="Calibri" w:hAnsi="Calibri" w:cs="Calibri"/>
-                <w:color w:val="000000"/>
-              </w:rPr>
-              <w:t xml:space="preserve"> </w:t>
-            </w:r>
-          </w:p>
-        </w:tc>
-        <w:tc>
-          <w:tcPr>
-            <w:tcW w:w="3199" w:type="dxa"/>
-            <w:shd w:val="clear" w:color="auto" w:fill="auto"/>
-            <w:noWrap/>
-            <w:vAlign w:val="bottom"/>
-            <w:hideMark/>
-          </w:tcPr>
-          <w:p>
-            <w:pPr>
-              <w:spacing w:after="0" w:line="240" w:lineRule="auto"/>
-              <w:rPr>
-                <w:rFonts w:ascii="Times New Roman" w:eastAsia="Times New Roman" w:hAnsi="Times New Roman" w:cs="Times New Roman"/>
-                <w:color w:val="000000"/>
-                <w:sz w:val="24"/>
-                <w:szCs w:val="24"/>
-              </w:rPr>
-            </w:pPr>
-            <w:r>
-              <w:rPr>
-                <w:rFonts w:ascii="Calibri" w:hAnsi="Calibri" w:cs="Calibri"/>
-                <w:color w:val="000000"/>
-              </w:rPr>
-              <w:t>24+16+N*4+(</w:t>
-            </w:r>
-            <w:proofErr w:type="gramStart"/>
-            <w:r>
-              <w:rPr>
-                <w:rFonts w:ascii="Calibri" w:hAnsi="Calibri" w:cs="Calibri"/>
-                <w:color w:val="000000"/>
-              </w:rPr>
-              <w:t>int[</w:t>
-            </w:r>
-            <w:proofErr w:type="gramEnd"/>
-            <w:r>
-              <w:rPr>
-                <w:rFonts w:ascii="Calibri" w:hAnsi="Calibri" w:cs="Calibri"/>
-                <w:color w:val="000000"/>
-              </w:rPr>
-              <w:t>2])*N</w:t>
             </w:r>
           </w:p>
         </w:tc>
@@ -3641,17 +3309,25 @@
             <w:shd w:val="clear" w:color="auto" w:fill="auto"/>
             <w:noWrap/>
             <w:vAlign w:val="bottom"/>
-          </w:tcPr>
-          <w:p>
-            <w:pPr>
-              <w:spacing w:after="0" w:line="240" w:lineRule="auto"/>
-              <w:rPr>
-                <w:rFonts w:ascii="Times New Roman" w:eastAsia="Times New Roman" w:hAnsi="Times New Roman" w:cs="Times New Roman"/>
-                <w:color w:val="000000"/>
-                <w:sz w:val="24"/>
-                <w:szCs w:val="24"/>
-              </w:rPr>
-            </w:pPr>
+            <w:hideMark/>
+          </w:tcPr>
+          <w:p>
+            <w:pPr>
+              <w:spacing w:after="0" w:line="240" w:lineRule="auto"/>
+              <w:rPr>
+                <w:rFonts w:ascii="Times New Roman" w:eastAsia="Times New Roman" w:hAnsi="Times New Roman" w:cs="Times New Roman"/>
+                <w:color w:val="000000"/>
+                <w:sz w:val="24"/>
+                <w:szCs w:val="24"/>
+              </w:rPr>
+            </w:pPr>
+            <w:r>
+              <w:rPr>
+                <w:rFonts w:ascii="Calibri" w:hAnsi="Calibri" w:cs="Calibri"/>
+                <w:color w:val="000000"/>
+              </w:rPr>
+              <w:t>indexList</w:t>
+            </w:r>
           </w:p>
         </w:tc>
         <w:tc>
@@ -3660,6 +3336,7 @@
             <w:shd w:val="clear" w:color="auto" w:fill="auto"/>
             <w:noWrap/>
             <w:vAlign w:val="bottom"/>
+            <w:hideMark/>
           </w:tcPr>
           <w:p>
             <w:pPr>
@@ -3676,82 +3353,68 @@
                 <w:rFonts w:ascii="Calibri" w:hAnsi="Calibri" w:cs="Calibri"/>
                 <w:color w:val="000000"/>
               </w:rPr>
-              <w:sym w:font="Wingdings" w:char="F0E0"/>
+              <w:t xml:space="preserve">ArrayList </w:t>
             </w:r>
             <w:r>
               <w:rPr>
                 <w:rFonts w:ascii="Calibri" w:hAnsi="Calibri" w:cs="Calibri"/>
                 <w:color w:val="000000"/>
               </w:rPr>
-              <w:t xml:space="preserve"> </w:t>
-            </w:r>
-            <w:proofErr w:type="gramStart"/>
+              <w:t>&lt;int[2]&gt;</w:t>
+            </w:r>
+          </w:p>
+        </w:tc>
+        <w:tc>
+          <w:tcPr>
+            <w:tcW w:w="3359" w:type="dxa"/>
+            <w:shd w:val="clear" w:color="auto" w:fill="auto"/>
+            <w:noWrap/>
+            <w:vAlign w:val="bottom"/>
+            <w:hideMark/>
+          </w:tcPr>
+          <w:p>
+            <w:pPr>
+              <w:spacing w:after="0" w:line="240" w:lineRule="auto"/>
+              <w:rPr>
+                <w:rFonts w:ascii="Times New Roman" w:eastAsia="Times New Roman" w:hAnsi="Times New Roman" w:cs="Times New Roman"/>
+                <w:color w:val="000000"/>
+                <w:sz w:val="24"/>
+                <w:szCs w:val="24"/>
+              </w:rPr>
+            </w:pPr>
             <w:r>
               <w:rPr>
                 <w:rFonts w:ascii="Calibri" w:hAnsi="Calibri" w:cs="Calibri"/>
                 <w:color w:val="000000"/>
               </w:rPr>
-              <w:t>int[</w:t>
-            </w:r>
-            <w:proofErr w:type="gramEnd"/>
+              <w:t xml:space="preserve">ArrayList+ Header+reference+data </w:t>
+            </w:r>
+          </w:p>
+        </w:tc>
+        <w:tc>
+          <w:tcPr>
+            <w:tcW w:w="3564" w:type="dxa"/>
+            <w:shd w:val="clear" w:color="auto" w:fill="auto"/>
+            <w:noWrap/>
+            <w:vAlign w:val="bottom"/>
+            <w:hideMark/>
+          </w:tcPr>
+          <w:p>
+            <w:pPr>
+              <w:spacing w:after="0" w:line="240" w:lineRule="auto"/>
+              <w:rPr>
+                <w:rFonts w:ascii="Times New Roman" w:eastAsia="Times New Roman" w:hAnsi="Times New Roman" w:cs="Times New Roman"/>
+                <w:color w:val="000000"/>
+                <w:sz w:val="24"/>
+                <w:szCs w:val="24"/>
+              </w:rPr>
+            </w:pPr>
             <w:r>
               <w:rPr>
                 <w:rFonts w:ascii="Calibri" w:hAnsi="Calibri" w:cs="Calibri"/>
                 <w:color w:val="000000"/>
               </w:rPr>
-              <w:t>2]</w:t>
-            </w:r>
-          </w:p>
-        </w:tc>
-        <w:tc>
-          <w:tcPr>
-            <w:tcW w:w="3724" w:type="dxa"/>
-            <w:shd w:val="clear" w:color="auto" w:fill="auto"/>
-            <w:noWrap/>
-            <w:vAlign w:val="bottom"/>
-          </w:tcPr>
-          <w:p>
-            <w:pPr>
-              <w:spacing w:after="0" w:line="240" w:lineRule="auto"/>
-              <w:rPr>
-                <w:rFonts w:ascii="Times New Roman" w:eastAsia="Times New Roman" w:hAnsi="Times New Roman" w:cs="Times New Roman"/>
-                <w:color w:val="000000"/>
-                <w:sz w:val="24"/>
-                <w:szCs w:val="24"/>
-              </w:rPr>
-            </w:pPr>
-            <w:r>
-              <w:rPr>
-                <w:rFonts w:ascii="Calibri" w:hAnsi="Calibri" w:cs="Calibri"/>
-                <w:color w:val="000000"/>
-              </w:rPr>
-              <w:t>Header+reference+2*int</w:t>
-            </w:r>
-          </w:p>
-        </w:tc>
-        <w:tc>
-          <w:tcPr>
-            <w:tcW w:w="3199" w:type="dxa"/>
-            <w:shd w:val="clear" w:color="auto" w:fill="auto"/>
-            <w:noWrap/>
-            <w:vAlign w:val="bottom"/>
-          </w:tcPr>
-          <w:p>
-            <w:pPr>
-              <w:spacing w:after="0" w:line="240" w:lineRule="auto"/>
-              <w:rPr>
-                <w:rFonts w:ascii="Times New Roman" w:eastAsia="Times New Roman" w:hAnsi="Times New Roman" w:cs="Times New Roman"/>
-                <w:color w:val="000000"/>
-                <w:sz w:val="24"/>
-                <w:szCs w:val="24"/>
-              </w:rPr>
-            </w:pPr>
-            <w:r>
-              <w:rPr>
-                <w:rFonts w:ascii="Calibri" w:hAnsi="Calibri" w:cs="Calibri"/>
-                <w:color w:val="000000"/>
-              </w:rPr>
-              <w:t>24+2*4+2*4=40</w:t>
+              <w:t>24+16+N*4+(int[2])*N</w:t>
             </w:r>
           </w:p>
         </w:tc>
@@ -3777,133 +3440,90 @@
                 <w:szCs w:val="24"/>
               </w:rPr>
             </w:pPr>
-            <w:proofErr w:type="spellStart"/>
+          </w:p>
+        </w:tc>
+        <w:tc>
+          <w:tcPr>
+            <w:tcW w:w="2348" w:type="dxa"/>
+            <w:shd w:val="clear" w:color="auto" w:fill="auto"/>
+            <w:noWrap/>
+            <w:vAlign w:val="bottom"/>
+          </w:tcPr>
+          <w:p>
+            <w:pPr>
+              <w:spacing w:after="0" w:line="240" w:lineRule="auto"/>
+              <w:rPr>
+                <w:rFonts w:ascii="Times New Roman" w:eastAsia="Times New Roman" w:hAnsi="Times New Roman" w:cs="Times New Roman"/>
+                <w:color w:val="000000"/>
+                <w:sz w:val="24"/>
+                <w:szCs w:val="24"/>
+              </w:rPr>
+            </w:pPr>
             <w:r>
               <w:rPr>
                 <w:rFonts w:ascii="Calibri" w:hAnsi="Calibri" w:cs="Calibri"/>
                 <w:color w:val="000000"/>
               </w:rPr>
-              <w:t>fontList</w:t>
-            </w:r>
-            <w:proofErr w:type="spellEnd"/>
-          </w:p>
-        </w:tc>
-        <w:tc>
-          <w:tcPr>
-            <w:tcW w:w="2348" w:type="dxa"/>
-            <w:shd w:val="clear" w:color="auto" w:fill="auto"/>
-            <w:noWrap/>
-            <w:vAlign w:val="bottom"/>
-          </w:tcPr>
-          <w:p>
-            <w:pPr>
-              <w:spacing w:after="0" w:line="240" w:lineRule="auto"/>
-              <w:rPr>
-                <w:rFonts w:ascii="Times New Roman" w:eastAsia="Times New Roman" w:hAnsi="Times New Roman" w:cs="Times New Roman"/>
-                <w:color w:val="000000"/>
-                <w:sz w:val="24"/>
-                <w:szCs w:val="24"/>
-              </w:rPr>
-            </w:pPr>
-            <w:proofErr w:type="spellStart"/>
+              <w:sym w:font="Wingdings" w:char="F0E0"/>
+            </w:r>
             <w:r>
               <w:rPr>
                 <w:rFonts w:ascii="Calibri" w:hAnsi="Calibri" w:cs="Calibri"/>
                 <w:color w:val="000000"/>
               </w:rPr>
-              <w:t>ArrayList</w:t>
-            </w:r>
-            <w:proofErr w:type="spellEnd"/>
+              <w:t xml:space="preserve"> int[2]</w:t>
+            </w:r>
+          </w:p>
+        </w:tc>
+        <w:tc>
+          <w:tcPr>
+            <w:tcW w:w="3359" w:type="dxa"/>
+            <w:shd w:val="clear" w:color="auto" w:fill="auto"/>
+            <w:noWrap/>
+            <w:vAlign w:val="bottom"/>
+          </w:tcPr>
+          <w:p>
+            <w:pPr>
+              <w:spacing w:after="0" w:line="240" w:lineRule="auto"/>
+              <w:rPr>
+                <w:rFonts w:ascii="Times New Roman" w:eastAsia="Times New Roman" w:hAnsi="Times New Roman" w:cs="Times New Roman"/>
+                <w:color w:val="000000"/>
+                <w:sz w:val="24"/>
+                <w:szCs w:val="24"/>
+              </w:rPr>
+            </w:pPr>
             <w:r>
               <w:rPr>
                 <w:rFonts w:ascii="Calibri" w:hAnsi="Calibri" w:cs="Calibri"/>
                 <w:color w:val="000000"/>
               </w:rPr>
-              <w:t xml:space="preserve"> </w:t>
-            </w:r>
+              <w:t>Header+reference+2*int</w:t>
+            </w:r>
+          </w:p>
+        </w:tc>
+        <w:tc>
+          <w:tcPr>
+            <w:tcW w:w="3564" w:type="dxa"/>
+            <w:shd w:val="clear" w:color="auto" w:fill="auto"/>
+            <w:noWrap/>
+            <w:vAlign w:val="bottom"/>
+          </w:tcPr>
+          <w:p>
+            <w:pPr>
+              <w:spacing w:after="0" w:line="240" w:lineRule="auto"/>
+              <w:rPr>
+                <w:rFonts w:ascii="Times New Roman" w:eastAsia="Times New Roman" w:hAnsi="Times New Roman" w:cs="Times New Roman"/>
+                <w:color w:val="000000"/>
+                <w:sz w:val="24"/>
+                <w:szCs w:val="24"/>
+              </w:rPr>
+            </w:pPr>
             <w:r>
               <w:rPr>
                 <w:rFonts w:ascii="Calibri" w:hAnsi="Calibri" w:cs="Calibri"/>
                 <w:color w:val="000000"/>
               </w:rPr>
-              <w:t>&lt;Font&gt;</w:t>
-            </w:r>
-          </w:p>
-        </w:tc>
-        <w:tc>
-          <w:tcPr>
-            <w:tcW w:w="3724" w:type="dxa"/>
-            <w:shd w:val="clear" w:color="auto" w:fill="auto"/>
-            <w:noWrap/>
-            <w:vAlign w:val="bottom"/>
-          </w:tcPr>
-          <w:p>
-            <w:pPr>
-              <w:spacing w:after="0" w:line="240" w:lineRule="auto"/>
-              <w:rPr>
-                <w:rFonts w:ascii="Times New Roman" w:eastAsia="Times New Roman" w:hAnsi="Times New Roman" w:cs="Times New Roman"/>
-                <w:color w:val="000000"/>
-                <w:sz w:val="24"/>
-                <w:szCs w:val="24"/>
-              </w:rPr>
-            </w:pPr>
-            <w:proofErr w:type="spellStart"/>
-            <w:r>
-              <w:rPr>
-                <w:rFonts w:ascii="Calibri" w:hAnsi="Calibri" w:cs="Calibri"/>
-                <w:color w:val="000000"/>
-              </w:rPr>
-              <w:t>ArrayList</w:t>
-            </w:r>
-            <w:proofErr w:type="spellEnd"/>
-            <w:r>
-              <w:rPr>
-                <w:rFonts w:ascii="Calibri" w:hAnsi="Calibri" w:cs="Calibri"/>
-                <w:color w:val="000000"/>
-              </w:rPr>
-              <w:t xml:space="preserve">+ </w:t>
-            </w:r>
-            <w:proofErr w:type="spellStart"/>
-            <w:r>
-              <w:rPr>
-                <w:rFonts w:ascii="Calibri" w:hAnsi="Calibri" w:cs="Calibri"/>
-                <w:color w:val="000000"/>
-              </w:rPr>
-              <w:t>Header+reference+data</w:t>
-            </w:r>
-            <w:proofErr w:type="spellEnd"/>
-            <w:r>
-              <w:rPr>
-                <w:rFonts w:ascii="Calibri" w:hAnsi="Calibri" w:cs="Calibri"/>
-                <w:color w:val="000000"/>
-              </w:rPr>
-              <w:t xml:space="preserve"> </w:t>
-            </w:r>
-          </w:p>
-        </w:tc>
-        <w:tc>
-          <w:tcPr>
-            <w:tcW w:w="3199" w:type="dxa"/>
-            <w:shd w:val="clear" w:color="auto" w:fill="auto"/>
-            <w:noWrap/>
-            <w:vAlign w:val="bottom"/>
-          </w:tcPr>
-          <w:p>
-            <w:pPr>
-              <w:spacing w:after="0" w:line="240" w:lineRule="auto"/>
-              <w:rPr>
-                <w:rFonts w:ascii="Times New Roman" w:eastAsia="Times New Roman" w:hAnsi="Times New Roman" w:cs="Times New Roman"/>
-                <w:color w:val="000000"/>
-                <w:sz w:val="24"/>
-                <w:szCs w:val="24"/>
-              </w:rPr>
-            </w:pPr>
-            <w:r>
-              <w:rPr>
-                <w:rFonts w:ascii="Calibri" w:hAnsi="Calibri" w:cs="Calibri"/>
-                <w:color w:val="000000"/>
-              </w:rPr>
-              <w:t>24+16+N*4+(Font)*N</w:t>
+              <w:t>24+2*4+2*4=40</w:t>
             </w:r>
           </w:p>
         </w:tc>
@@ -3929,6 +3549,13 @@
                 <w:szCs w:val="24"/>
               </w:rPr>
             </w:pPr>
+            <w:r>
+              <w:rPr>
+                <w:rFonts w:ascii="Calibri" w:hAnsi="Calibri" w:cs="Calibri"/>
+                <w:color w:val="000000"/>
+              </w:rPr>
+              <w:t>fontList</w:t>
+            </w:r>
           </w:p>
         </w:tc>
         <w:tc>
@@ -3942,8 +3569,10 @@
             <w:pPr>
               <w:spacing w:after="0" w:line="240" w:lineRule="auto"/>
               <w:rPr>
-                <w:rFonts w:ascii="Calibri" w:hAnsi="Calibri"/>
-                <w:color w:val="000000"/>
+                <w:rFonts w:ascii="Times New Roman" w:eastAsia="Times New Roman" w:hAnsi="Times New Roman" w:cs="Times New Roman"/>
+                <w:color w:val="000000"/>
+                <w:sz w:val="24"/>
+                <w:szCs w:val="24"/>
               </w:rPr>
             </w:pPr>
             <w:r>
@@ -3951,13 +3580,86 @@
                 <w:rFonts w:ascii="Calibri" w:hAnsi="Calibri" w:cs="Calibri"/>
                 <w:color w:val="000000"/>
               </w:rPr>
-              <w:sym w:font="Wingdings" w:char="F0E0"/>
+              <w:t xml:space="preserve">ArrayList </w:t>
             </w:r>
             <w:r>
               <w:rPr>
                 <w:rFonts w:ascii="Calibri" w:hAnsi="Calibri" w:cs="Calibri"/>
                 <w:color w:val="000000"/>
               </w:rPr>
+              <w:t>&lt;Font&gt;</w:t>
+            </w:r>
+          </w:p>
+        </w:tc>
+        <w:tc>
+          <w:tcPr>
+            <w:tcW w:w="3359" w:type="dxa"/>
+            <w:shd w:val="clear" w:color="auto" w:fill="auto"/>
+            <w:noWrap/>
+            <w:vAlign w:val="bottom"/>
+          </w:tcPr>
+          <w:p>
+            <w:pPr>
+              <w:spacing w:after="0" w:line="240" w:lineRule="auto"/>
+              <w:rPr>
+                <w:rFonts w:ascii="Times New Roman" w:eastAsia="Times New Roman" w:hAnsi="Times New Roman" w:cs="Times New Roman"/>
+                <w:color w:val="000000"/>
+                <w:sz w:val="24"/>
+                <w:szCs w:val="24"/>
+              </w:rPr>
+            </w:pPr>
+            <w:r>
+              <w:rPr>
+                <w:rFonts w:ascii="Calibri" w:hAnsi="Calibri" w:cs="Calibri"/>
+                <w:color w:val="000000"/>
+              </w:rPr>
+              <w:t xml:space="preserve">ArrayList+ Header+reference+data </w:t>
+            </w:r>
+          </w:p>
+        </w:tc>
+        <w:tc>
+          <w:tcPr>
+            <w:tcW w:w="3564" w:type="dxa"/>
+            <w:shd w:val="clear" w:color="auto" w:fill="auto"/>
+            <w:noWrap/>
+            <w:vAlign w:val="bottom"/>
+          </w:tcPr>
+          <w:p>
+            <w:pPr>
+              <w:spacing w:after="0" w:line="240" w:lineRule="auto"/>
+              <w:rPr>
+                <w:rFonts w:ascii="Times New Roman" w:eastAsia="Times New Roman" w:hAnsi="Times New Roman" w:cs="Times New Roman"/>
+                <w:color w:val="000000"/>
+                <w:sz w:val="24"/>
+                <w:szCs w:val="24"/>
+              </w:rPr>
+            </w:pPr>
+            <w:r>
+              <w:rPr>
+                <w:rFonts w:ascii="Calibri" w:hAnsi="Calibri" w:cs="Calibri"/>
+                <w:color w:val="000000"/>
+              </w:rPr>
+              <w:t>24+16+N*4+(</w:t>
+            </w:r>
+            <w:r>
+              <w:rPr>
+                <w:rFonts w:ascii="Calibri" w:hAnsi="Calibri" w:cs="Calibri"/>
+                <w:color w:val="000000"/>
+              </w:rPr>
+              <w:t xml:space="preserve">Reference </w:t>
+            </w:r>
+            <w:r>
+              <w:rPr>
+                <w:rFonts w:ascii="Calibri" w:hAnsi="Calibri" w:cs="Calibri"/>
+                <w:color w:val="000000"/>
+              </w:rPr>
+              <w:t>of</w:t>
+            </w:r>
+            <w:r>
+              <w:rPr>
+                <w:rFonts w:ascii="Calibri" w:hAnsi="Calibri" w:cs="Calibri"/>
+                <w:color w:val="000000"/>
+              </w:rPr>
               <w:t xml:space="preserve"> </w:t>
             </w:r>
             <w:r>
@@ -3965,57 +3667,7 @@
                 <w:rFonts w:ascii="Calibri" w:hAnsi="Calibri" w:cs="Calibri"/>
                 <w:color w:val="000000"/>
               </w:rPr>
-              <w:t>Font</w:t>
-            </w:r>
-          </w:p>
-        </w:tc>
-        <w:tc>
-          <w:tcPr>
-            <w:tcW w:w="3724" w:type="dxa"/>
-            <w:shd w:val="clear" w:color="auto" w:fill="auto"/>
-            <w:noWrap/>
-            <w:vAlign w:val="bottom"/>
-          </w:tcPr>
-          <w:p>
-            <w:pPr>
-              <w:spacing w:after="0" w:line="240" w:lineRule="auto"/>
-              <w:rPr>
-                <w:rFonts w:ascii="Times New Roman" w:eastAsia="Times New Roman" w:hAnsi="Times New Roman" w:cs="Times New Roman"/>
-                <w:color w:val="000000"/>
-                <w:sz w:val="24"/>
-                <w:szCs w:val="24"/>
-              </w:rPr>
-            </w:pPr>
-            <w:r>
-              <w:rPr>
-                <w:rFonts w:ascii="Calibri" w:hAnsi="Calibri" w:cs="Calibri"/>
-                <w:color w:val="000000"/>
-              </w:rPr>
-              <w:t>Font class</w:t>
-            </w:r>
-          </w:p>
-        </w:tc>
-        <w:tc>
-          <w:tcPr>
-            <w:tcW w:w="3199" w:type="dxa"/>
-            <w:shd w:val="clear" w:color="auto" w:fill="auto"/>
-            <w:noWrap/>
-            <w:vAlign w:val="bottom"/>
-          </w:tcPr>
-          <w:p>
-            <w:pPr>
-              <w:spacing w:after="0" w:line="240" w:lineRule="auto"/>
-              <w:rPr>
-                <w:rFonts w:ascii="Calibri" w:hAnsi="Calibri"/>
-                <w:color w:val="000000"/>
-              </w:rPr>
-            </w:pPr>
-            <w:r>
-              <w:rPr>
-                <w:rFonts w:ascii="Calibri" w:hAnsi="Calibri" w:cs="Calibri"/>
-                <w:color w:val="000000"/>
-              </w:rPr>
-              <w:t>20+(56*Name) bytes</w:t>
+              <w:t>Font)*N</w:t>
             </w:r>
           </w:p>
         </w:tc>
@@ -4041,20 +3693,68 @@
                 <w:szCs w:val="24"/>
               </w:rPr>
             </w:pPr>
-            <w:proofErr w:type="spellStart"/>
+          </w:p>
+        </w:tc>
+        <w:tc>
+          <w:tcPr>
+            <w:tcW w:w="2348" w:type="dxa"/>
+            <w:shd w:val="clear" w:color="auto" w:fill="auto"/>
+            <w:noWrap/>
+            <w:vAlign w:val="bottom"/>
+          </w:tcPr>
+          <w:p>
+            <w:pPr>
+              <w:spacing w:after="0" w:line="240" w:lineRule="auto"/>
+              <w:rPr>
+                <w:rFonts w:ascii="Calibri" w:hAnsi="Calibri"/>
+                <w:color w:val="000000"/>
+              </w:rPr>
+            </w:pPr>
             <w:r>
               <w:rPr>
                 <w:rFonts w:ascii="Calibri" w:hAnsi="Calibri" w:cs="Calibri"/>
                 <w:color w:val="000000"/>
               </w:rPr>
-              <w:t>currentLength</w:t>
-            </w:r>
-            <w:proofErr w:type="spellEnd"/>
-          </w:p>
-        </w:tc>
-        <w:tc>
-          <w:tcPr>
-            <w:tcW w:w="2348" w:type="dxa"/>
+              <w:sym w:font="Wingdings" w:char="F0E0"/>
+            </w:r>
+            <w:r>
+              <w:rPr>
+                <w:rFonts w:ascii="Calibri" w:hAnsi="Calibri" w:cs="Calibri"/>
+                <w:color w:val="000000"/>
+              </w:rPr>
+              <w:t xml:space="preserve"> Font</w:t>
+            </w:r>
+          </w:p>
+        </w:tc>
+        <w:tc>
+          <w:tcPr>
+            <w:tcW w:w="3359" w:type="dxa"/>
+            <w:shd w:val="clear" w:color="auto" w:fill="auto"/>
+            <w:noWrap/>
+            <w:vAlign w:val="bottom"/>
+          </w:tcPr>
+          <w:p>
+            <w:pPr>
+              <w:spacing w:after="0" w:line="240" w:lineRule="auto"/>
+              <w:rPr>
+                <w:rFonts w:ascii="Times New Roman" w:eastAsia="Times New Roman" w:hAnsi="Times New Roman" w:cs="Times New Roman"/>
+                <w:color w:val="000000"/>
+                <w:sz w:val="24"/>
+                <w:szCs w:val="24"/>
+              </w:rPr>
+            </w:pPr>
+            <w:r>
+              <w:rPr>
+                <w:rFonts w:ascii="Calibri" w:hAnsi="Calibri" w:cs="Calibri"/>
+                <w:color w:val="000000"/>
+              </w:rPr>
+              <w:t>Font class</w:t>
+            </w:r>
+          </w:p>
+        </w:tc>
+        <w:tc>
+          <w:tcPr>
+            <w:tcW w:w="3564" w:type="dxa"/>
             <w:shd w:val="clear" w:color="auto" w:fill="auto"/>
             <w:noWrap/>
             <w:vAlign w:val="bottom"/>
@@ -4072,51 +3772,7 @@
                 <w:rFonts w:ascii="Calibri" w:hAnsi="Calibri" w:cs="Calibri"/>
                 <w:color w:val="000000"/>
               </w:rPr>
-              <w:t>int</w:t>
-            </w:r>
-          </w:p>
-        </w:tc>
-        <w:tc>
-          <w:tcPr>
-            <w:tcW w:w="3724" w:type="dxa"/>
-            <w:shd w:val="clear" w:color="auto" w:fill="auto"/>
-            <w:noWrap/>
-            <w:vAlign w:val="bottom"/>
-          </w:tcPr>
-          <w:p>
-            <w:pPr>
-              <w:spacing w:after="0" w:line="240" w:lineRule="auto"/>
-              <w:jc w:val="right"/>
-              <w:rPr>
-                <w:rFonts w:ascii="Times New Roman" w:eastAsia="Times New Roman" w:hAnsi="Times New Roman" w:cs="Times New Roman"/>
-                <w:color w:val="000000"/>
-                <w:sz w:val="24"/>
-                <w:szCs w:val="24"/>
-              </w:rPr>
-            </w:pPr>
-          </w:p>
-        </w:tc>
-        <w:tc>
-          <w:tcPr>
-            <w:tcW w:w="3199" w:type="dxa"/>
-            <w:shd w:val="clear" w:color="auto" w:fill="auto"/>
-            <w:noWrap/>
-            <w:vAlign w:val="bottom"/>
-          </w:tcPr>
-          <w:p>
-            <w:pPr>
-              <w:spacing w:after="0" w:line="240" w:lineRule="auto"/>
-              <w:rPr>
-                <w:rFonts w:ascii="Calibri" w:hAnsi="Calibri"/>
-                <w:color w:val="000000"/>
-              </w:rPr>
-            </w:pPr>
-            <w:r>
-              <w:rPr>
-                <w:rFonts w:ascii="Calibri" w:hAnsi="Calibri" w:cs="Calibri"/>
-                <w:color w:val="000000"/>
-              </w:rPr>
-              <w:t>4</w:t>
+              <w:t>20+(56*Name) bytes</w:t>
             </w:r>
           </w:p>
         </w:tc>
@@ -4137,6 +3793,105 @@
               <w:spacing w:after="0" w:line="240" w:lineRule="auto"/>
               <w:rPr>
                 <w:rFonts w:ascii="Times New Roman" w:eastAsia="Times New Roman" w:hAnsi="Times New Roman" w:cs="Times New Roman"/>
+                <w:color w:val="000000"/>
+                <w:sz w:val="24"/>
+                <w:szCs w:val="24"/>
+              </w:rPr>
+            </w:pPr>
+            <w:r>
+              <w:rPr>
+                <w:rFonts w:ascii="Calibri" w:hAnsi="Calibri" w:cs="Calibri"/>
+                <w:color w:val="000000"/>
+              </w:rPr>
+              <w:t>currentLength</w:t>
+            </w:r>
+          </w:p>
+        </w:tc>
+        <w:tc>
+          <w:tcPr>
+            <w:tcW w:w="2348" w:type="dxa"/>
+            <w:shd w:val="clear" w:color="auto" w:fill="auto"/>
+            <w:noWrap/>
+            <w:vAlign w:val="bottom"/>
+          </w:tcPr>
+          <w:p>
+            <w:pPr>
+              <w:spacing w:after="0" w:line="240" w:lineRule="auto"/>
+              <w:rPr>
+                <w:rFonts w:ascii="Calibri" w:hAnsi="Calibri"/>
+                <w:color w:val="000000"/>
+              </w:rPr>
+            </w:pPr>
+            <w:r>
+              <w:rPr>
+                <w:rFonts w:ascii="Calibri" w:hAnsi="Calibri" w:cs="Calibri"/>
+                <w:color w:val="000000"/>
+              </w:rPr>
+              <w:t>int</w:t>
+            </w:r>
+          </w:p>
+        </w:tc>
+        <w:tc>
+          <w:tcPr>
+            <w:tcW w:w="3359" w:type="dxa"/>
+            <w:shd w:val="clear" w:color="auto" w:fill="auto"/>
+            <w:noWrap/>
+            <w:vAlign w:val="bottom"/>
+          </w:tcPr>
+          <w:p>
+            <w:pPr>
+              <w:spacing w:after="0" w:line="240" w:lineRule="auto"/>
+              <w:jc w:val="right"/>
+              <w:rPr>
+                <w:rFonts w:ascii="Times New Roman" w:eastAsia="Times New Roman" w:hAnsi="Times New Roman" w:cs="Times New Roman"/>
+                <w:color w:val="000000"/>
+                <w:sz w:val="24"/>
+                <w:szCs w:val="24"/>
+              </w:rPr>
+            </w:pPr>
+          </w:p>
+        </w:tc>
+        <w:tc>
+          <w:tcPr>
+            <w:tcW w:w="3564" w:type="dxa"/>
+            <w:shd w:val="clear" w:color="auto" w:fill="auto"/>
+            <w:noWrap/>
+            <w:vAlign w:val="bottom"/>
+          </w:tcPr>
+          <w:p>
+            <w:pPr>
+              <w:spacing w:after="0" w:line="240" w:lineRule="auto"/>
+              <w:rPr>
+                <w:rFonts w:ascii="Calibri" w:hAnsi="Calibri"/>
+                <w:color w:val="000000"/>
+              </w:rPr>
+            </w:pPr>
+            <w:r>
+              <w:rPr>
+                <w:rFonts w:ascii="Calibri" w:hAnsi="Calibri" w:cs="Calibri"/>
+                <w:color w:val="000000"/>
+              </w:rPr>
+              <w:t>4</w:t>
+            </w:r>
+          </w:p>
+        </w:tc>
+      </w:tr>
+      <w:tr>
+        <w:trPr>
+          <w:trHeight w:val="228"/>
+        </w:trPr>
+        <w:tc>
+          <w:tcPr>
+            <w:tcW w:w="1488" w:type="dxa"/>
+            <w:shd w:val="clear" w:color="auto" w:fill="auto"/>
+            <w:noWrap/>
+            <w:vAlign w:val="bottom"/>
+          </w:tcPr>
+          <w:p>
+            <w:pPr>
+              <w:spacing w:after="0" w:line="240" w:lineRule="auto"/>
+              <w:rPr>
+                <w:rFonts w:ascii="Times New Roman" w:eastAsia="Times New Roman" w:hAnsi="Times New Roman" w:cs="Times New Roman"/>
                 <w:b/>
                 <w:bCs/>
                 <w:color w:val="000000"/>
@@ -4191,7 +3946,7 @@
         </w:tc>
         <w:tc>
           <w:tcPr>
-            <w:tcW w:w="3724" w:type="dxa"/>
+            <w:tcW w:w="3359" w:type="dxa"/>
             <w:shd w:val="clear" w:color="auto" w:fill="auto"/>
             <w:noWrap/>
             <w:vAlign w:val="bottom"/>
@@ -4211,7 +3966,7 @@
         </w:tc>
         <w:tc>
           <w:tcPr>
-            <w:tcW w:w="3199" w:type="dxa"/>
+            <w:tcW w:w="3564" w:type="dxa"/>
             <w:shd w:val="clear" w:color="auto" w:fill="auto"/>
             <w:noWrap/>
             <w:vAlign w:val="bottom"/>
@@ -4318,29 +4073,13 @@
         </w:numPr>
       </w:pPr>
       <w:r>
-        <w:t xml:space="preserve">Two Fonts: </w:t>
-      </w:r>
-      <w:proofErr w:type="spellStart"/>
-      <w:r>
-        <w:t>i</w:t>
-      </w:r>
-      <w:proofErr w:type="spellEnd"/>
-      <w:r>
-        <w:t>. (“</w:t>
+        <w:t>Two Fonts: i. (“</w:t>
       </w:r>
       <w:r>
         <w:t>Times</w:t>
       </w:r>
       <w:r>
-        <w:t xml:space="preserve">”, 12, </w:t>
-      </w:r>
-      <w:proofErr w:type="spellStart"/>
-      <w:r>
-        <w:t>Font.NORMAL</w:t>
-      </w:r>
-      <w:proofErr w:type="spellEnd"/>
-      <w:r>
-        <w:t>)</w:t>
+        <w:t>”, 12, Font.NORMAL)</w:t>
       </w:r>
       <w:r>
         <w:t>, ii. (“Times”,</w:t>
@@ -4349,22 +4088,8 @@
         <w:t xml:space="preserve"> </w:t>
       </w:r>
       <w:r>
-        <w:t>1</w:t>
-      </w:r>
-      <w:r>
-        <w:t>4</w:t>
-      </w:r>
-      <w:r>
-        <w:t xml:space="preserve">, </w:t>
-      </w:r>
-      <w:proofErr w:type="spellStart"/>
-      <w:r>
-        <w:t>Font.</w:t>
-      </w:r>
-      <w:r>
-        <w:t>BOLD</w:t>
-      </w:r>
-      <w:proofErr w:type="spellEnd"/>
+        <w:t>14, Font.BOLD</w:t>
+      </w:r>
       <w:r>
         <w:t xml:space="preserve"> </w:t>
       </w:r>
@@ -4382,14 +4107,7 @@
           <w:sz w:val="24"/>
           <w:szCs w:val="24"/>
         </w:rPr>
-        <w:t>Variables</w:t>
-      </w:r>
-      <w:r>
-        <w:rPr>
-          <w:sz w:val="24"/>
-          <w:szCs w:val="24"/>
-        </w:rPr>
-        <w:t xml:space="preserve"> used:</w:t>
+        <w:t>Variables used:</w:t>
       </w:r>
     </w:p>
     <w:p>
@@ -4401,13 +4119,8 @@
         </w:numPr>
       </w:pPr>
       <w:r>
-        <w:t xml:space="preserve">One </w:t>
-      </w:r>
-      <w:proofErr w:type="spellStart"/>
-      <w:r>
-        <w:t>ArrayList</w:t>
-      </w:r>
-      <w:proofErr w:type="spellEnd"/>
+        <w:t>One ArrayList</w:t>
+      </w:r>
     </w:p>
     <w:p>
       <w:pPr>
@@ -4418,13 +4131,8 @@
         </w:numPr>
       </w:pPr>
       <w:r>
-        <w:t xml:space="preserve">One </w:t>
-      </w:r>
-      <w:proofErr w:type="spellStart"/>
-      <w:r>
-        <w:t>CharacterFactory</w:t>
-      </w:r>
-      <w:proofErr w:type="spellEnd"/>
+        <w:t>One CharacterFactory</w:t>
+      </w:r>
     </w:p>
     <w:p>
       <w:pPr>
@@ -4435,15 +4143,7 @@
         </w:numPr>
       </w:pPr>
       <w:r>
-        <w:t xml:space="preserve">One </w:t>
-      </w:r>
-      <w:proofErr w:type="spellStart"/>
-      <w:r>
-        <w:t>RunArray</w:t>
-      </w:r>
-      <w:proofErr w:type="spellEnd"/>
-      <w:r>
-        <w:t xml:space="preserve"> variable</w:t>
+        <w:t>One RunArray variable</w:t>
       </w:r>
     </w:p>
     <w:p>
@@ -4475,11 +4175,9 @@
           <w:numId w:val="4"/>
         </w:numPr>
       </w:pPr>
-      <w:proofErr w:type="spellStart"/>
       <w:r>
         <w:t>CharacterFactory</w:t>
       </w:r>
-      <w:proofErr w:type="spellEnd"/>
       <w:r>
         <w:t xml:space="preserve"> with 54 characters</w:t>
       </w:r>
@@ -4491,13 +4189,19 @@
       <w:pPr>
         <w:spacing w:after="0" w:line="240" w:lineRule="auto"/>
         <w:ind w:firstLine="360"/>
+        <w:rPr>
+          <w:u w:val="single"/>
+        </w:rPr>
+      </w:pPr>
+      <w:r>
         <w:rPr>
           <w:rFonts w:ascii="Times New Roman" w:eastAsia="Times New Roman" w:hAnsi="Times New Roman" w:cs="Times New Roman"/>
           <w:color w:val="000000"/>
           <w:sz w:val="24"/>
           <w:szCs w:val="24"/>
         </w:rPr>
-      </w:pPr>
+        <w:t>48+</w:t>
+      </w:r>
       <w:r>
         <w:rPr>
           <w:rFonts w:ascii="Times New Roman" w:eastAsia="Times New Roman" w:hAnsi="Times New Roman" w:cs="Times New Roman"/>
@@ -4505,7 +4209,7 @@
           <w:sz w:val="24"/>
           <w:szCs w:val="24"/>
         </w:rPr>
-        <w:t>48+</w:t>
+        <w:t>60</w:t>
       </w:r>
       <w:r>
         <w:rPr>
@@ -4514,7 +4218,7 @@
           <w:sz w:val="24"/>
           <w:szCs w:val="24"/>
         </w:rPr>
-        <w:t>60</w:t>
+        <w:t>*</w:t>
       </w:r>
       <w:r>
         <w:rPr>
@@ -4523,7 +4227,7 @@
           <w:sz w:val="24"/>
           <w:szCs w:val="24"/>
         </w:rPr>
-        <w:t>*</w:t>
+        <w:t xml:space="preserve">54 = </w:t>
       </w:r>
       <w:r>
         <w:rPr>
@@ -4532,7 +4236,7 @@
           <w:sz w:val="24"/>
           <w:szCs w:val="24"/>
         </w:rPr>
-        <w:t xml:space="preserve">54 = </w:t>
+        <w:t>48+54*</w:t>
       </w:r>
       <w:r>
         <w:rPr>
@@ -4541,7 +4245,7 @@
           <w:sz w:val="24"/>
           <w:szCs w:val="24"/>
         </w:rPr>
-        <w:t>48+54*54</w:t>
+        <w:t>54</w:t>
       </w:r>
       <w:r>
         <w:rPr>
@@ -4550,22 +4254,33 @@
           <w:sz w:val="24"/>
           <w:szCs w:val="24"/>
         </w:rPr>
-        <w:t xml:space="preserve"> = 3288</w:t>
-      </w:r>
-      <w:r>
+        <w:t xml:space="preserve"> =</w:t>
+      </w:r>
+      <w:r>
+        <w:t xml:space="preserve"> </w:t>
+      </w:r>
+      <w:r>
+        <w:rPr>
+          <w:u w:val="single"/>
+        </w:rPr>
+        <w:t>3288</w:t>
+      </w:r>
+      <w:r>
+        <w:rPr>
+          <w:u w:val="single"/>
+        </w:rPr>
+        <w:t xml:space="preserve"> Bytes</w:t>
+      </w:r>
+    </w:p>
+    <w:p>
+      <w:pPr>
+        <w:spacing w:after="0" w:line="240" w:lineRule="auto"/>
         <w:rPr>
           <w:rFonts w:ascii="Times New Roman" w:eastAsia="Times New Roman" w:hAnsi="Times New Roman" w:cs="Times New Roman"/>
           <w:color w:val="000000"/>
           <w:sz w:val="24"/>
           <w:szCs w:val="24"/>
         </w:rPr>
-        <w:t xml:space="preserve"> Bytes</w:t>
-      </w:r>
-    </w:p>
-    <w:p>
-      <w:pPr>
-        <w:pStyle w:val="NoSpacing"/>
-        <w:ind w:left="360"/>
       </w:pPr>
     </w:p>
     <w:p>
@@ -4576,50 +4291,140 @@
           <w:numId w:val="4"/>
         </w:numPr>
       </w:pPr>
-      <w:proofErr w:type="spellStart"/>
+      <w:r>
+        <w:t xml:space="preserve">FontFactory with two Fonts: </w:t>
+      </w:r>
+    </w:p>
+    <w:p>
+      <w:pPr>
+        <w:pStyle w:val="NoSpacing"/>
+        <w:numPr>
+          <w:ilvl w:val="1"/>
+          <w:numId w:val="4"/>
+        </w:numPr>
+        <w:ind w:left="720" w:hanging="180"/>
+      </w:pPr>
+      <w:r>
+        <w:t xml:space="preserve">Font:  </w:t>
+      </w:r>
+      <w:r>
+        <w:t>20+(56</w:t>
+      </w:r>
+      <w:r>
+        <w:t>+2</w:t>
+      </w:r>
+      <w:r>
+        <w:t>*</w:t>
+      </w:r>
+      <w:r>
+        <w:t>”Times”</w:t>
+      </w:r>
+      <w:r>
+        <w:t>)</w:t>
+      </w:r>
+      <w:r>
+        <w:t xml:space="preserve"> = 86 + 2 Padding = 88 Bytes</w:t>
+      </w:r>
+    </w:p>
+    <w:p>
+      <w:pPr>
+        <w:pStyle w:val="NoSpacing"/>
+        <w:numPr>
+          <w:ilvl w:val="1"/>
+          <w:numId w:val="4"/>
+        </w:numPr>
+        <w:ind w:left="720" w:hanging="180"/>
+      </w:pPr>
+      <w:r>
+        <w:t xml:space="preserve">FontKey: </w:t>
+      </w:r>
+      <w:r>
+        <w:t>20+(56</w:t>
+      </w:r>
+      <w:r>
+        <w:t>+2</w:t>
+      </w:r>
+      <w:r>
+        <w:t>*</w:t>
+      </w:r>
+      <w:r>
+        <w:t>”Times”</w:t>
+      </w:r>
+      <w:r>
+        <w:t>)</w:t>
+      </w:r>
+      <w:r>
+        <w:t xml:space="preserve"> = 86 + 2 Padding = 88 Bytes</w:t>
+      </w:r>
+      <w:r>
+        <w:t xml:space="preserve"> </w:t>
+      </w:r>
+    </w:p>
+    <w:p>
+      <w:pPr>
+        <w:pStyle w:val="NoSpacing"/>
+        <w:numPr>
+          <w:ilvl w:val="1"/>
+          <w:numId w:val="4"/>
+        </w:numPr>
+        <w:ind w:left="720" w:hanging="180"/>
+      </w:pPr>
+      <w:r>
+        <w:t>Total: 48+( 32+88+</w:t>
+      </w:r>
+      <w:r>
+        <w:t>88) *</w:t>
+      </w:r>
+      <w:r>
+        <w:t xml:space="preserve">2 + 4*2 = </w:t>
+      </w:r>
+      <w:r>
+        <w:rPr>
+          <w:u w:val="single"/>
+        </w:rPr>
+        <w:t>476 bytes</w:t>
+      </w:r>
+    </w:p>
+    <w:p>
+      <w:pPr>
+        <w:pStyle w:val="NoSpacing"/>
+        <w:ind w:left="360"/>
+      </w:pPr>
+    </w:p>
+    <w:p>
+      <w:pPr>
+        <w:pStyle w:val="NoSpacing"/>
+        <w:numPr>
+          <w:ilvl w:val="0"/>
+          <w:numId w:val="4"/>
+        </w:numPr>
+      </w:pPr>
       <w:r>
         <w:t>RunArray</w:t>
       </w:r>
-      <w:proofErr w:type="spellEnd"/>
       <w:r>
         <w:t xml:space="preserve"> with </w:t>
       </w:r>
       <w:r>
         <w:t xml:space="preserve">2 </w:t>
       </w:r>
-      <w:proofErr w:type="gramStart"/>
-      <w:r>
-        <w:t>int[</w:t>
-      </w:r>
-      <w:proofErr w:type="gramEnd"/>
+      <w:r>
+        <w:t>int [</w:t>
+      </w:r>
       <w:r>
         <w:t>2]</w:t>
       </w:r>
       <w:r>
-        <w:t xml:space="preserve"> and a </w:t>
-      </w:r>
-      <w:proofErr w:type="spellStart"/>
-      <w:r>
-        <w:t>FontFactory</w:t>
-      </w:r>
-      <w:proofErr w:type="spellEnd"/>
-      <w:r>
-        <w:t xml:space="preserve"> which has 2 Fonts</w:t>
-      </w:r>
-      <w:r>
-        <w:t>==</w:t>
-      </w:r>
-      <w:r>
-        <w:rPr>
-          <w:u w:val="single"/>
-        </w:rPr>
-        <w:t>1464</w:t>
-      </w:r>
-      <w:r>
-        <w:rPr>
-          <w:u w:val="single"/>
-        </w:rPr>
-        <w:t xml:space="preserve"> Bytes</w:t>
+        <w:t xml:space="preserve">, a length, </w:t>
+      </w:r>
+      <w:r>
+        <w:t xml:space="preserve">and </w:t>
+      </w:r>
+      <w:r>
+        <w:t>2 references of Fonts</w:t>
+      </w:r>
+      <w:r>
+        <w:t>:</w:t>
       </w:r>
     </w:p>
     <w:p>
@@ -4656,185 +4461,28 @@
         </w:numPr>
         <w:ind w:left="630" w:hanging="90"/>
       </w:pPr>
-      <w:proofErr w:type="spellStart"/>
-      <w:r>
-        <w:t>FontFactory</w:t>
-      </w:r>
-      <w:proofErr w:type="spellEnd"/>
-      <w:r>
-        <w:t xml:space="preserve"> with two Fonts</w:t>
-      </w:r>
-      <w:r>
-        <w:t xml:space="preserve">: </w:t>
-      </w:r>
-    </w:p>
-    <w:p>
-      <w:pPr>
-        <w:pStyle w:val="NoSpacing"/>
-        <w:numPr>
-          <w:ilvl w:val="1"/>
-          <w:numId w:val="5"/>
-        </w:numPr>
-        <w:ind w:left="1080"/>
-      </w:pPr>
-      <w:r>
-        <w:t xml:space="preserve">Font: </w:t>
+      <w:r>
+        <w:t xml:space="preserve">A List has </w:t>
+      </w:r>
+      <w:r>
+        <w:t>2 references of Fonts</w:t>
+      </w:r>
+      <w:r>
+        <w:t>: 40+</w:t>
+      </w:r>
+      <w:r>
+        <w:t>8</w:t>
+      </w:r>
+      <w:r>
+        <w:t>*2 =</w:t>
       </w:r>
       <w:r>
         <w:t xml:space="preserve"> </w:t>
       </w:r>
       <w:r>
-        <w:t>20+(56</w:t>
-      </w:r>
-      <w:r>
-        <w:t>+2</w:t>
-      </w:r>
-      <w:proofErr w:type="gramStart"/>
-      <w:r>
-        <w:t>*</w:t>
-      </w:r>
-      <w:r>
-        <w:t>”Times</w:t>
-      </w:r>
-      <w:proofErr w:type="gramEnd"/>
-      <w:r>
-        <w:t>”</w:t>
-      </w:r>
-      <w:r>
-        <w:t>)</w:t>
-      </w:r>
-      <w:r>
-        <w:t xml:space="preserve"> = </w:t>
-      </w:r>
-      <w:r>
-        <w:t>86</w:t>
-      </w:r>
-      <w:r>
-        <w:t xml:space="preserve"> + </w:t>
-      </w:r>
-      <w:r>
-        <w:t>2</w:t>
-      </w:r>
-      <w:r>
-        <w:t xml:space="preserve"> Padding = </w:t>
-      </w:r>
-      <w:r>
-        <w:t>88 B</w:t>
-      </w:r>
-      <w:r>
-        <w:t>ytes</w:t>
-      </w:r>
-    </w:p>
-    <w:p>
-      <w:pPr>
-        <w:pStyle w:val="NoSpacing"/>
-        <w:numPr>
-          <w:ilvl w:val="1"/>
-          <w:numId w:val="5"/>
-        </w:numPr>
-        <w:ind w:left="1080"/>
-      </w:pPr>
-      <w:proofErr w:type="spellStart"/>
-      <w:r>
-        <w:t>FontKey</w:t>
-      </w:r>
-      <w:proofErr w:type="spellEnd"/>
-      <w:r>
-        <w:t xml:space="preserve">: </w:t>
-      </w:r>
-      <w:r>
-        <w:t>20+(56</w:t>
-      </w:r>
-      <w:r>
-        <w:t>+2</w:t>
-      </w:r>
-      <w:proofErr w:type="gramStart"/>
-      <w:r>
-        <w:t>*</w:t>
-      </w:r>
-      <w:r>
-        <w:t>”Times</w:t>
-      </w:r>
-      <w:proofErr w:type="gramEnd"/>
-      <w:r>
-        <w:t>”</w:t>
-      </w:r>
-      <w:r>
-        <w:t>)</w:t>
-      </w:r>
-      <w:r>
-        <w:t xml:space="preserve"> = </w:t>
-      </w:r>
-      <w:r>
-        <w:t xml:space="preserve">86 </w:t>
-      </w:r>
-      <w:r>
-        <w:t xml:space="preserve">+ </w:t>
-      </w:r>
-      <w:r>
-        <w:t>2</w:t>
-      </w:r>
-      <w:r>
-        <w:t xml:space="preserve"> Padding = </w:t>
-      </w:r>
-      <w:r>
-        <w:t xml:space="preserve">88 </w:t>
-      </w:r>
-      <w:r>
-        <w:t>B</w:t>
-      </w:r>
-      <w:r>
-        <w:t>ytes</w:t>
-      </w:r>
-      <w:r>
-        <w:t xml:space="preserve"> </w:t>
-      </w:r>
-    </w:p>
-    <w:p>
-      <w:pPr>
-        <w:pStyle w:val="NoSpacing"/>
-        <w:numPr>
-          <w:ilvl w:val="1"/>
-          <w:numId w:val="5"/>
-        </w:numPr>
-        <w:ind w:left="1080"/>
-      </w:pPr>
-      <w:r>
-        <w:t>Total: 48+( 32+</w:t>
-      </w:r>
-      <w:r>
-        <w:t>88</w:t>
-      </w:r>
-      <w:r>
-        <w:t>+</w:t>
-      </w:r>
-      <w:proofErr w:type="gramStart"/>
-      <w:r>
-        <w:t>88</w:t>
-      </w:r>
-      <w:r>
-        <w:t xml:space="preserve"> )</w:t>
-      </w:r>
-      <w:proofErr w:type="gramEnd"/>
-      <w:r>
-        <w:t xml:space="preserve">*2 + 4*2 = </w:t>
-      </w:r>
-      <w:r>
-        <w:rPr>
-          <w:u w:val="single"/>
-        </w:rPr>
-        <w:t>476</w:t>
-      </w:r>
-      <w:r>
-        <w:rPr>
-          <w:u w:val="single"/>
-        </w:rPr>
-        <w:t xml:space="preserve"> </w:t>
-      </w:r>
-      <w:r>
-        <w:rPr>
-          <w:u w:val="single"/>
-        </w:rPr>
+        <w:t>56</w:t>
+      </w:r>
+      <w:r>
         <w:t>bytes</w:t>
       </w:r>
     </w:p>
@@ -4848,24 +4496,49 @@
         <w:ind w:left="630" w:hanging="90"/>
       </w:pPr>
       <w:r>
-        <w:t xml:space="preserve">Total memory usage: </w:t>
-      </w:r>
-      <w:r>
-        <w:t>472</w:t>
-      </w:r>
-      <w:r>
-        <w:t xml:space="preserve">+128 = </w:t>
+        <w:t xml:space="preserve">A </w:t>
+      </w:r>
+      <w:r>
+        <w:t>integer for length=4Bytes</w:t>
+      </w:r>
+    </w:p>
+    <w:p>
+      <w:pPr>
+        <w:pStyle w:val="NoSpacing"/>
+        <w:numPr>
+          <w:ilvl w:val="0"/>
+          <w:numId w:val="5"/>
+        </w:numPr>
+        <w:ind w:left="630" w:hanging="90"/>
+      </w:pPr>
+      <w:r>
+        <w:t>Total memory usage: 128</w:t>
+      </w:r>
+      <w:r>
+        <w:t>+56</w:t>
+      </w:r>
+      <w:r>
+        <w:t>+4+4padding</w:t>
+      </w:r>
+      <w:r>
+        <w:t xml:space="preserve"> = </w:t>
       </w:r>
       <w:r>
         <w:rPr>
           <w:u w:val="single"/>
         </w:rPr>
-        <w:t>600</w:t>
+        <w:t>1</w:t>
       </w:r>
       <w:r>
         <w:rPr>
           <w:u w:val="single"/>
         </w:rPr>
+        <w:t>92</w:t>
+      </w:r>
+      <w:r>
+        <w:rPr>
+          <w:u w:val="single"/>
+        </w:rPr>
         <w:t xml:space="preserve"> </w:t>
       </w:r>
       <w:r>
@@ -4874,6 +4547,11 @@
         </w:rPr>
         <w:t>Bytes</w:t>
       </w:r>
+    </w:p>
+    <w:p>
+      <w:pPr>
+        <w:pStyle w:val="NoSpacing"/>
+      </w:pPr>
     </w:p>
     <w:p>
       <w:pPr>
@@ -4883,13 +4561,8 @@
           <w:numId w:val="4"/>
         </w:numPr>
       </w:pPr>
-      <w:proofErr w:type="spellStart"/>
-      <w:r>
-        <w:t>ArrayList</w:t>
-      </w:r>
-      <w:proofErr w:type="spellEnd"/>
-      <w:r>
-        <w:t xml:space="preserve"> with 356 reference of character</w:t>
+      <w:r>
+        <w:t>ArrayList with 356 reference of character</w:t>
       </w:r>
       <w:r>
         <w:t>:</w:t>
@@ -4903,18 +4576,13 @@
         <w:t>40+356*</w:t>
       </w:r>
       <w:r>
-        <w:t>(element reference=</w:t>
-      </w:r>
-      <w:proofErr w:type="gramStart"/>
-      <w:r>
-        <w:t>4)</w:t>
-      </w:r>
-      <w:r>
-        <w:t>+</w:t>
-      </w:r>
-      <w:proofErr w:type="gramEnd"/>
-      <w:r>
-        <w:t>356*</w:t>
+        <w:t>(element reference=4)</w:t>
+      </w:r>
+      <w:r>
+        <w:t xml:space="preserve"> </w:t>
+      </w:r>
+      <w:r>
+        <w:t>+356*</w:t>
       </w:r>
       <w:r>
         <w:t>(Character reference=4)</w:t>
@@ -4923,9 +4591,29 @@
         <w:t xml:space="preserve"> = </w:t>
       </w:r>
       <w:r>
-        <w:t>2888</w:t>
-      </w:r>
-      <w:r>
+        <w:rPr>
+          <w:u w:val="single"/>
+        </w:rPr>
+        <w:t>2</w:t>
+      </w:r>
+      <w:r>
+        <w:rPr>
+          <w:u w:val="single"/>
+        </w:rPr>
+        <w:t>,</w:t>
+      </w:r>
+      <w:bookmarkStart w:id="0" w:name="_GoBack"/>
+      <w:bookmarkEnd w:id="0"/>
+      <w:r>
+        <w:rPr>
+          <w:u w:val="single"/>
+        </w:rPr>
+        <w:t>888</w:t>
+      </w:r>
+      <w:r>
+        <w:rPr>
+          <w:u w:val="single"/>
+        </w:rPr>
         <w:t xml:space="preserve"> Bytes</w:t>
       </w:r>
     </w:p>
@@ -4944,10 +4632,10 @@
         <w:t>3288+</w:t>
       </w:r>
       <w:r>
-        <w:t>600</w:t>
-      </w:r>
-      <w:r>
-        <w:t xml:space="preserve"> </w:t>
+        <w:t>476+</w:t>
+      </w:r>
+      <w:r>
+        <w:t>192</w:t>
       </w:r>
       <w:r>
         <w:t xml:space="preserve">+2888 = </w:t>
@@ -4968,7 +4656,13 @@
         <w:rPr>
           <w:u w:val="single"/>
         </w:rPr>
-        <w:t>776</w:t>
+        <w:t>8</w:t>
+      </w:r>
+      <w:r>
+        <w:rPr>
+          <w:u w:val="single"/>
+        </w:rPr>
+        <w:t>44</w:t>
       </w:r>
       <w:r>
         <w:t xml:space="preserve"> Bytes</w:t>
@@ -5039,18 +4733,10 @@
         <w:t>Two</w:t>
       </w:r>
       <w:r>
-        <w:t xml:space="preserve"> </w:t>
-      </w:r>
-      <w:proofErr w:type="spellStart"/>
-      <w:r>
-        <w:t>ArrayList</w:t>
-      </w:r>
-      <w:r>
-        <w:t>s</w:t>
-      </w:r>
-      <w:proofErr w:type="spellEnd"/>
-      <w:r>
-        <w:t>: One for character, one for font</w:t>
+        <w:t xml:space="preserve"> ArrayList</w:t>
+      </w:r>
+      <w:r>
+        <w:t>s: One for character, one for font</w:t>
       </w:r>
     </w:p>
     <w:p>
@@ -5093,7 +4779,13 @@
         <w:t xml:space="preserve"> = </w:t>
       </w:r>
       <w:r>
-        <w:t>2176</w:t>
+        <w:t>2</w:t>
+      </w:r>
+      <w:r>
+        <w:t>,</w:t>
+      </w:r>
+      <w:r>
+        <w:t>176</w:t>
       </w:r>
       <w:r>
         <w:t xml:space="preserve"> Bytes</w:t>
@@ -5117,10 +4809,7 @@
         <w:t>:</w:t>
       </w:r>
       <w:r>
-        <w:t xml:space="preserve"> </w:t>
-      </w:r>
-      <w:r>
-        <w:t>40+356*4(reference)+356*</w:t>
+        <w:t xml:space="preserve"> 40+356*4(reference)+356*</w:t>
       </w:r>
       <w:r>
         <w:t>88</w:t>
@@ -5132,19 +4821,19 @@
         <w:t>Font</w:t>
       </w:r>
       <w:r>
-        <w:t>)</w:t>
-      </w:r>
-      <w:r>
-        <w:t xml:space="preserve"> = </w:t>
-      </w:r>
-      <w:r>
-        <w:t>33504</w:t>
-      </w:r>
-      <w:r>
-        <w:t xml:space="preserve"> </w:t>
-      </w:r>
-      <w:r>
-        <w:t>Bytes</w:t>
+        <w:t xml:space="preserve">) = </w:t>
+      </w:r>
+      <w:r>
+        <w:t>33</w:t>
+      </w:r>
+      <w:r>
+        <w:t>,</w:t>
+      </w:r>
+      <w:r>
+        <w:t>504</w:t>
+      </w:r>
+      <w:r>
+        <w:t xml:space="preserve"> Bytes</w:t>
       </w:r>
     </w:p>
     <w:p>
@@ -5248,29 +4937,45 @@
       <w:pPr>
         <w:pStyle w:val="NoSpacing"/>
         <w:rPr>
-          <w:sz w:val="24"/>
-          <w:szCs w:val="24"/>
-        </w:rPr>
-      </w:pPr>
-      <w:r>
-        <w:rPr>
-          <w:sz w:val="24"/>
-          <w:szCs w:val="24"/>
+          <w:sz w:val="32"/>
+          <w:szCs w:val="32"/>
+        </w:rPr>
+      </w:pPr>
+      <w:r>
+        <w:rPr>
+          <w:sz w:val="32"/>
+          <w:szCs w:val="32"/>
         </w:rPr>
         <w:t xml:space="preserve">Used: </w:t>
       </w:r>
       <w:r>
         <w:rPr>
-          <w:sz w:val="24"/>
-          <w:szCs w:val="24"/>
+          <w:sz w:val="32"/>
+          <w:szCs w:val="32"/>
           <w:u w:val="single"/>
         </w:rPr>
-        <w:t>6776</w:t>
-      </w:r>
-      <w:r>
-        <w:rPr>
-          <w:sz w:val="24"/>
-          <w:szCs w:val="24"/>
+        <w:t>6</w:t>
+      </w:r>
+      <w:r>
+        <w:rPr>
+          <w:sz w:val="32"/>
+          <w:szCs w:val="32"/>
+          <w:u w:val="single"/>
+        </w:rPr>
+        <w:t>,83</w:t>
+      </w:r>
+      <w:r>
+        <w:rPr>
+          <w:sz w:val="32"/>
+          <w:szCs w:val="32"/>
+          <w:u w:val="single"/>
+        </w:rPr>
+        <w:t>6</w:t>
+      </w:r>
+      <w:r>
+        <w:rPr>
+          <w:sz w:val="32"/>
+          <w:szCs w:val="32"/>
         </w:rPr>
         <w:t xml:space="preserve"> Bytes</w:t>
       </w:r>
@@ -5278,51 +4983,85 @@
     <w:p>
       <w:pPr>
         <w:pStyle w:val="NoSpacing"/>
-      </w:pPr>
-      <w:r>
-        <w:rPr>
-          <w:sz w:val="24"/>
-          <w:szCs w:val="24"/>
+        <w:rPr>
+          <w:sz w:val="32"/>
+          <w:szCs w:val="32"/>
+        </w:rPr>
+      </w:pPr>
+      <w:r>
+        <w:rPr>
+          <w:sz w:val="32"/>
+          <w:szCs w:val="32"/>
         </w:rPr>
         <w:t xml:space="preserve">Without: </w:t>
       </w:r>
       <w:r>
         <w:rPr>
-          <w:sz w:val="24"/>
-          <w:szCs w:val="24"/>
+          <w:sz w:val="32"/>
+          <w:szCs w:val="32"/>
           <w:u w:val="single"/>
         </w:rPr>
         <w:t>35</w:t>
       </w:r>
       <w:r>
         <w:rPr>
-          <w:sz w:val="24"/>
-          <w:szCs w:val="24"/>
+          <w:sz w:val="32"/>
+          <w:szCs w:val="32"/>
           <w:u w:val="single"/>
         </w:rPr>
         <w:t>,</w:t>
       </w:r>
       <w:r>
         <w:rPr>
-          <w:sz w:val="24"/>
-          <w:szCs w:val="24"/>
+          <w:sz w:val="32"/>
+          <w:szCs w:val="32"/>
           <w:u w:val="single"/>
         </w:rPr>
         <w:t>680</w:t>
       </w:r>
       <w:r>
         <w:rPr>
-          <w:sz w:val="24"/>
-          <w:szCs w:val="24"/>
+          <w:sz w:val="32"/>
+          <w:szCs w:val="32"/>
         </w:rPr>
         <w:t xml:space="preserve"> Byte</w:t>
       </w:r>
       <w:r>
         <w:rPr>
-          <w:sz w:val="24"/>
-          <w:szCs w:val="24"/>
+          <w:sz w:val="32"/>
+          <w:szCs w:val="32"/>
         </w:rPr>
         <w:t>s</w:t>
+      </w:r>
+    </w:p>
+    <w:p>
+      <w:pPr>
+        <w:pStyle w:val="NoSpacing"/>
+        <w:rPr>
+          <w:sz w:val="28"/>
+          <w:szCs w:val="28"/>
+        </w:rPr>
+      </w:pPr>
+      <w:r>
+        <w:rPr>
+          <w:sz w:val="32"/>
+          <w:szCs w:val="32"/>
+        </w:rPr>
+        <w:t xml:space="preserve">Using flyweight can reduce </w:t>
+      </w:r>
+      <w:r>
+        <w:rPr>
+          <w:sz w:val="32"/>
+          <w:szCs w:val="32"/>
+        </w:rPr>
+        <w:t xml:space="preserve">the </w:t>
+      </w:r>
+      <w:r>
+        <w:rPr>
+          <w:sz w:val="32"/>
+          <w:szCs w:val="32"/>
+        </w:rPr>
+        <w:t>memory usage.</w:t>
       </w:r>
     </w:p>
     <w:sectPr>
@@ -5782,7 +5521,7 @@
   <w:abstractNum w:abstractNumId="5" w15:restartNumberingAfterBreak="0">
     <w:nsid w:val="48F21D6A"/>
     <w:multiLevelType w:val="hybridMultilevel"/>
-    <w:tmpl w:val="480A3BB8"/>
+    <w:tmpl w:val="C3AC56D2"/>
     <w:lvl w:ilvl="0" w:tplc="0409000F">
       <w:start w:val="1"/>
       <w:numFmt w:val="decimal"/>
@@ -5795,14 +5534,17 @@
         <w:rFonts w:hint="default"/>
       </w:rPr>
     </w:lvl>
-    <w:lvl w:ilvl="1" w:tplc="04090019">
-      <w:start w:val="1"/>
-      <w:numFmt w:val="lowerLetter"/>
+    <w:lvl w:ilvl="1" w:tplc="04090013">
+      <w:start w:val="1"/>
+      <w:numFmt w:val="upperRoman"/>
       <w:lvlText w:val="%2."/>
-      <w:lvlJc w:val="left"/>
+      <w:lvlJc w:val="right"/>
       <w:pPr>
         <w:ind w:left="1080" w:hanging="360"/>
       </w:pPr>
+      <w:rPr>
+        <w:rFonts w:hint="default"/>
+      </w:rPr>
     </w:lvl>
     <w:lvl w:ilvl="2" w:tplc="0409001B" w:tentative="1">
       <w:start w:val="1"/>

</xml_diff>